<commit_message>
Agrega parcial 2 2021-2
</commit_message>
<xml_diff>
--- a/Semana 16/Parcial2.docx
+++ b/Semana 16/Parcial2.docx
@@ -1,6 +1,6 @@
 
 <file path=word/document.xml><?xml version="1.0" encoding="utf-8"?>
-<w:document xmlns:wpc="http://schemas.microsoft.com/office/word/2010/wordprocessingCanvas" xmlns:cx="http://schemas.microsoft.com/office/drawing/2014/chartex" xmlns:cx1="http://schemas.microsoft.com/office/drawing/2015/9/8/chartex" xmlns:cx2="http://schemas.microsoft.com/office/drawing/2015/10/21/chartex" xmlns:cx3="http://schemas.microsoft.com/office/drawing/2016/5/9/chartex" xmlns:cx4="http://schemas.microsoft.com/office/drawing/2016/5/10/chartex" xmlns:cx5="http://schemas.microsoft.com/office/drawing/2016/5/11/chartex" xmlns:cx6="http://schemas.microsoft.com/office/drawing/2016/5/12/chartex" xmlns:cx7="http://schemas.microsoft.com/office/drawing/2016/5/13/chartex" xmlns:cx8="http://schemas.microsoft.com/office/drawing/2016/5/14/chartex" xmlns:mc="http://schemas.openxmlformats.org/markup-compatibility/2006" xmlns:aink="http://schemas.microsoft.com/office/drawing/2016/ink" xmlns:am3d="http://schemas.microsoft.com/office/drawing/2017/model3d" xmlns:o="urn:schemas-microsoft-com:office:office" xmlns:r="http://schemas.openxmlformats.org/officeDocument/2006/relationships" xmlns:m="http://schemas.openxmlformats.org/officeDocument/2006/math" xmlns:v="urn:schemas-microsoft-com:vml" xmlns:wp14="http://schemas.microsoft.com/office/word/2010/wordprocessingDrawing" xmlns:wp="http://schemas.openxmlformats.org/drawingml/2006/wordprocessingDrawing" xmlns:w10="urn:schemas-microsoft-com:office:word" xmlns:w="http://schemas.openxmlformats.org/wordprocessingml/2006/main" xmlns:w14="http://schemas.microsoft.com/office/word/2010/wordml" xmlns:w15="http://schemas.microsoft.com/office/word/2012/wordml" xmlns:w16cex="http://schemas.microsoft.com/office/word/2018/wordml/cex" xmlns:w16cid="http://schemas.microsoft.com/office/word/2016/wordml/cid" xmlns:w16="http://schemas.microsoft.com/office/word/2018/wordml" xmlns:w16se="http://schemas.microsoft.com/office/word/2015/wordml/symex" xmlns:wpg="http://schemas.microsoft.com/office/word/2010/wordprocessingGroup" xmlns:wpi="http://schemas.microsoft.com/office/word/2010/wordprocessingInk" xmlns:wne="http://schemas.microsoft.com/office/word/2006/wordml" xmlns:wps="http://schemas.microsoft.com/office/word/2010/wordprocessingShape" mc:Ignorable="w14 w15 w16se w16cid w16 w16cex wp14">
+<w:document xmlns:wpc="http://schemas.microsoft.com/office/word/2010/wordprocessingCanvas" xmlns:cx="http://schemas.microsoft.com/office/drawing/2014/chartex" xmlns:cx1="http://schemas.microsoft.com/office/drawing/2015/9/8/chartex" xmlns:cx2="http://schemas.microsoft.com/office/drawing/2015/10/21/chartex" xmlns:cx3="http://schemas.microsoft.com/office/drawing/2016/5/9/chartex" xmlns:cx4="http://schemas.microsoft.com/office/drawing/2016/5/10/chartex" xmlns:cx5="http://schemas.microsoft.com/office/drawing/2016/5/11/chartex" xmlns:cx6="http://schemas.microsoft.com/office/drawing/2016/5/12/chartex" xmlns:cx7="http://schemas.microsoft.com/office/drawing/2016/5/13/chartex" xmlns:cx8="http://schemas.microsoft.com/office/drawing/2016/5/14/chartex" xmlns:mc="http://schemas.openxmlformats.org/markup-compatibility/2006" xmlns:aink="http://schemas.microsoft.com/office/drawing/2016/ink" xmlns:am3d="http://schemas.microsoft.com/office/drawing/2017/model3d" xmlns:o="urn:schemas-microsoft-com:office:office" xmlns:r="http://schemas.openxmlformats.org/officeDocument/2006/relationships" xmlns:m="http://schemas.openxmlformats.org/officeDocument/2006/math" xmlns:v="urn:schemas-microsoft-com:vml" xmlns:wp14="http://schemas.microsoft.com/office/word/2010/wordprocessingDrawing" xmlns:wp="http://schemas.openxmlformats.org/drawingml/2006/wordprocessingDrawing" xmlns:w10="urn:schemas-microsoft-com:office:word" xmlns:w="http://schemas.openxmlformats.org/wordprocessingml/2006/main" xmlns:w14="http://schemas.microsoft.com/office/word/2010/wordml" xmlns:w15="http://schemas.microsoft.com/office/word/2012/wordml" xmlns:w16cex="http://schemas.microsoft.com/office/word/2018/wordml/cex" xmlns:w16cid="http://schemas.microsoft.com/office/word/2016/wordml/cid" xmlns:w16="http://schemas.microsoft.com/office/word/2018/wordml" xmlns:w16sdtdh="http://schemas.microsoft.com/office/word/2020/wordml/sdtdatahash" xmlns:w16se="http://schemas.microsoft.com/office/word/2015/wordml/symex" xmlns:wpg="http://schemas.microsoft.com/office/word/2010/wordprocessingGroup" xmlns:wpi="http://schemas.microsoft.com/office/word/2010/wordprocessingInk" xmlns:wne="http://schemas.microsoft.com/office/word/2006/wordml" xmlns:wps="http://schemas.microsoft.com/office/word/2010/wordprocessingShape" mc:Ignorable="w14 w15 w16se w16cid w16 w16cex w16sdtdh wp14">
   <w:body>
     <w:p>
       <w:pPr>
@@ -47,62 +47,39 @@
         </w:rPr>
         <w:t>2</w:t>
       </w:r>
-    </w:p>
-    <w:p>
-      <w:pPr>
+      <w:r>
         <w:rPr>
           <w:b/>
           <w:color w:val="000000" w:themeColor="text1"/>
           <w:sz w:val="40"/>
           <w:lang w:val="es-ES_tradnl"/>
         </w:rPr>
-      </w:pPr>
+        <w:t xml:space="preserve"> – 2021 2</w:t>
+      </w:r>
     </w:p>
     <w:p>
       <w:pPr>
         <w:rPr>
           <w:b/>
-          <w:lang w:val="es-ES_tradnl"/>
-        </w:rPr>
-      </w:pPr>
-      <w:r>
-        <w:rPr>
-          <w:b/>
-          <w:lang w:val="es-ES_tradnl"/>
-        </w:rPr>
-        <w:t>Objetivo</w:t>
-      </w:r>
+          <w:color w:val="000000" w:themeColor="text1"/>
+          <w:sz w:val="40"/>
+          <w:lang w:val="es-ES_tradnl"/>
+        </w:rPr>
+      </w:pPr>
     </w:p>
     <w:p>
       <w:pPr>
-        <w:jc w:val="both"/>
-        <w:rPr>
-          <w:lang w:val="es-ES_tradnl"/>
-        </w:rPr>
-      </w:pPr>
-      <w:r>
-        <w:rPr>
-          <w:lang w:val="es-ES_tradnl"/>
-        </w:rPr>
-        <w:t>Model</w:t>
-      </w:r>
-      <w:r>
-        <w:rPr>
-          <w:lang w:val="es-ES_tradnl"/>
-        </w:rPr>
-        <w:t>ar</w:t>
-      </w:r>
-      <w:r>
-        <w:rPr>
-          <w:lang w:val="es-ES_tradnl"/>
-        </w:rPr>
-        <w:t xml:space="preserve"> u</w:t>
-      </w:r>
-      <w:r>
-        <w:rPr>
-          <w:lang w:val="es-ES_tradnl"/>
-        </w:rPr>
-        <w:t>na base de datos que soporte una funcionalidad simple que sea explotada por aplicaciones web o móvil.</w:t>
+        <w:rPr>
+          <w:b/>
+          <w:lang w:val="es-ES_tradnl"/>
+        </w:rPr>
+      </w:pPr>
+      <w:r>
+        <w:rPr>
+          <w:b/>
+          <w:lang w:val="es-ES_tradnl"/>
+        </w:rPr>
+        <w:t>Objetivo</w:t>
       </w:r>
     </w:p>
     <w:p>
@@ -112,35 +89,127 @@
           <w:lang w:val="es-ES_tradnl"/>
         </w:rPr>
       </w:pPr>
+      <w:r>
+        <w:rPr>
+          <w:lang w:val="es-ES_tradnl"/>
+        </w:rPr>
+        <w:t>Model</w:t>
+      </w:r>
+      <w:r>
+        <w:rPr>
+          <w:lang w:val="es-ES_tradnl"/>
+        </w:rPr>
+        <w:t>ar</w:t>
+      </w:r>
+      <w:r>
+        <w:rPr>
+          <w:lang w:val="es-ES_tradnl"/>
+        </w:rPr>
+        <w:t xml:space="preserve"> u</w:t>
+      </w:r>
+      <w:r>
+        <w:rPr>
+          <w:lang w:val="es-ES_tradnl"/>
+        </w:rPr>
+        <w:t>na base de datos que soporte una funcionalidad simple que sea explotada por aplicaciones web o móvil.</w:t>
+      </w:r>
     </w:p>
     <w:p>
       <w:pPr>
         <w:jc w:val="both"/>
         <w:rPr>
-          <w:b/>
-          <w:lang w:val="es-ES_tradnl"/>
-        </w:rPr>
-      </w:pPr>
-      <w:r>
-        <w:rPr>
-          <w:b/>
-          <w:lang w:val="es-ES_tradnl"/>
-        </w:rPr>
-        <w:t>Consigna</w:t>
-      </w:r>
+          <w:lang w:val="es-ES_tradnl"/>
+        </w:rPr>
+      </w:pPr>
     </w:p>
     <w:p>
       <w:pPr>
         <w:jc w:val="both"/>
         <w:rPr>
-          <w:lang w:val="es-ES_tradnl"/>
-        </w:rPr>
-      </w:pPr>
-      <w:r>
-        <w:rPr>
-          <w:lang w:val="es-ES_tradnl"/>
-        </w:rPr>
-        <w:t>Cine Colombia ha decidido contratarlo para que usted realice una aplicación WEB que permita realizar una votación de las mejores películas en lo que va del año 2021.</w:t>
+          <w:b/>
+          <w:lang w:val="es-ES_tradnl"/>
+        </w:rPr>
+      </w:pPr>
+      <w:r>
+        <w:rPr>
+          <w:b/>
+          <w:lang w:val="es-ES_tradnl"/>
+        </w:rPr>
+        <w:t>Consigna</w:t>
+      </w:r>
+    </w:p>
+    <w:p>
+      <w:pPr>
+        <w:jc w:val="both"/>
+        <w:rPr>
+          <w:lang w:val="es-ES_tradnl"/>
+        </w:rPr>
+      </w:pPr>
+      <w:r>
+        <w:rPr>
+          <w:lang w:val="es-ES_tradnl"/>
+        </w:rPr>
+        <w:t xml:space="preserve">La </w:t>
+      </w:r>
+      <w:r>
+        <w:rPr>
+          <w:lang w:val="es-ES_tradnl"/>
+        </w:rPr>
+        <w:t>biblioteca de la universidad ha decido realizar una campaña de promoción de</w:t>
+      </w:r>
+      <w:r>
+        <w:rPr>
+          <w:lang w:val="es-ES_tradnl"/>
+        </w:rPr>
+        <w:t xml:space="preserve"> lectura</w:t>
+      </w:r>
+      <w:r>
+        <w:rPr>
+          <w:lang w:val="es-ES_tradnl"/>
+        </w:rPr>
+        <w:t xml:space="preserve">. </w:t>
+      </w:r>
+      <w:r>
+        <w:rPr>
+          <w:lang w:val="es-ES_tradnl"/>
+        </w:rPr>
+        <w:t>Para ello le han solicitado que</w:t>
+      </w:r>
+      <w:r>
+        <w:rPr>
+          <w:lang w:val="es-ES_tradnl"/>
+        </w:rPr>
+        <w:t xml:space="preserve"> realice una aplicación WEB que permita realizar una votación de l</w:t>
+      </w:r>
+      <w:r>
+        <w:rPr>
+          <w:lang w:val="es-ES_tradnl"/>
+        </w:rPr>
+        <w:t>o</w:t>
+      </w:r>
+      <w:r>
+        <w:rPr>
+          <w:lang w:val="es-ES_tradnl"/>
+        </w:rPr>
+        <w:t xml:space="preserve">s mejores </w:t>
+      </w:r>
+      <w:r>
+        <w:rPr>
+          <w:lang w:val="es-ES_tradnl"/>
+        </w:rPr>
+        <w:t xml:space="preserve">libros </w:t>
+      </w:r>
+      <w:r>
+        <w:rPr>
+          <w:lang w:val="es-ES_tradnl"/>
+        </w:rPr>
+        <w:t xml:space="preserve">que se han incluido en el catálogo a lo largo del </w:t>
+      </w:r>
+      <w:r>
+        <w:rPr>
+          <w:lang w:val="es-ES_tradnl"/>
+        </w:rPr>
+        <w:t>año 2021.</w:t>
       </w:r>
     </w:p>
     <w:p>
@@ -180,16 +249,16 @@
         <mc:AlternateContent>
           <mc:Choice Requires="wps">
             <w:drawing>
-              <wp:anchor distT="0" distB="0" distL="114300" distR="114300" simplePos="0" relativeHeight="251710464" behindDoc="0" locked="0" layoutInCell="1" allowOverlap="1" wp14:anchorId="4E6C97D8" wp14:editId="03035D67">
+              <wp:anchor distT="0" distB="0" distL="114300" distR="114300" simplePos="0" relativeHeight="251710464" behindDoc="0" locked="0" layoutInCell="1" allowOverlap="1" wp14:anchorId="4E6C97D8" wp14:editId="4909CD47">
                 <wp:simplePos x="0" y="0"/>
                 <wp:positionH relativeFrom="column">
-                  <wp:posOffset>0</wp:posOffset>
+                  <wp:posOffset>-1</wp:posOffset>
                 </wp:positionH>
                 <wp:positionV relativeFrom="paragraph">
-                  <wp:posOffset>122115</wp:posOffset>
+                  <wp:posOffset>117739</wp:posOffset>
                 </wp:positionV>
-                <wp:extent cx="4229100" cy="4246685"/>
-                <wp:effectExtent l="0" t="0" r="12700" b="8255"/>
+                <wp:extent cx="4381877" cy="4399641"/>
+                <wp:effectExtent l="0" t="0" r="12700" b="7620"/>
                 <wp:wrapNone/>
                 <wp:docPr id="1" name="Rectángulo 1"/>
                 <wp:cNvGraphicFramePr/>
@@ -200,7 +269,7 @@
                       <wps:spPr>
                         <a:xfrm>
                           <a:off x="0" y="0"/>
-                          <a:ext cx="4229100" cy="4246685"/>
+                          <a:ext cx="4381877" cy="4399641"/>
                         </a:xfrm>
                         <a:prstGeom prst="rect">
                           <a:avLst/>
@@ -248,7 +317,7 @@
           </mc:Choice>
           <mc:Fallback>
             <w:pict>
-              <v:rect w14:anchorId="4FD2F867" id="Rectángulo 1" o:spid="_x0000_s1026" style="position:absolute;margin-left:0;margin-top:9.6pt;width:333pt;height:334.4pt;z-index:251710464;visibility:visible;mso-wrap-style:square;mso-width-percent:0;mso-height-percent:0;mso-wrap-distance-left:9pt;mso-wrap-distance-top:0;mso-wrap-distance-right:9pt;mso-wrap-distance-bottom:0;mso-position-horizontal:absolute;mso-position-horizontal-relative:text;mso-position-vertical:absolute;mso-position-vertical-relative:text;mso-width-percent:0;mso-height-percent:0;mso-width-relative:margin;mso-height-relative:margin;v-text-anchor:middle" o:gfxdata="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" filled="f" strokecolor="black [3213]" strokeweight="1pt"/>
+              <v:rect w14:anchorId="16E30246" id="Rectángulo 1" o:spid="_x0000_s1026" style="position:absolute;margin-left:0;margin-top:9.25pt;width:345.05pt;height:346.45pt;z-index:251710464;visibility:visible;mso-wrap-style:square;mso-width-percent:0;mso-height-percent:0;mso-wrap-distance-left:9pt;mso-wrap-distance-top:0;mso-wrap-distance-right:9pt;mso-wrap-distance-bottom:0;mso-position-horizontal:absolute;mso-position-horizontal-relative:text;mso-position-vertical:absolute;mso-position-vertical-relative:text;mso-width-percent:0;mso-height-percent:0;mso-width-relative:margin;mso-height-relative:margin;v-text-anchor:middle" o:gfxdata="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" filled="f" strokecolor="black [3213]" strokeweight="1pt"/>
             </w:pict>
           </mc:Fallback>
         </mc:AlternateContent>
@@ -322,7 +391,7 @@
                                 <w:szCs w:val="28"/>
                                 <w:lang w:val="es-ES"/>
                               </w:rPr>
-                              <w:t>Cine Colombia</w:t>
+                              <w:t>Biblioteca</w:t>
                             </w:r>
                           </w:p>
                         </w:txbxContent>
@@ -348,7 +417,7 @@
                 <v:stroke joinstyle="miter"/>
                 <v:path gradientshapeok="t" o:connecttype="rect"/>
               </v:shapetype>
-              <v:shape id="Cuadro de texto 10" o:spid="_x0000_s1026" type="#_x0000_t202" style="position:absolute;left:0;text-align:left;margin-left:107.3pt;margin-top:6.7pt;width:122.55pt;height:25.6pt;z-index:251721728;visibility:visible;mso-wrap-style:square;mso-height-percent:0;mso-wrap-distance-left:9pt;mso-wrap-distance-top:0;mso-wrap-distance-right:9pt;mso-wrap-distance-bottom:0;mso-position-horizontal:absolute;mso-position-horizontal-relative:text;mso-position-vertical:absolute;mso-position-vertical-relative:text;mso-height-percent:0;mso-height-relative:margin;v-text-anchor:top" o:gfxdata="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" fillcolor="white [3201]" stroked="f" strokeweight=".5pt">
+              <v:shape id="Cuadro de texto 10" o:spid="_x0000_s1026" type="#_x0000_t202" style="position:absolute;left:0;text-align:left;margin-left:107.3pt;margin-top:6.7pt;width:122.55pt;height:25.6pt;z-index:251721728;visibility:visible;mso-wrap-style:square;mso-height-percent:0;mso-wrap-distance-left:9pt;mso-wrap-distance-top:0;mso-wrap-distance-right:9pt;mso-wrap-distance-bottom:0;mso-position-horizontal:absolute;mso-position-horizontal-relative:text;mso-position-vertical:absolute;mso-position-vertical-relative:text;mso-height-percent:0;mso-height-relative:margin;v-text-anchor:top" o:gfxdata="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" fillcolor="white [3201]" stroked="f" strokeweight=".5pt">
                 <v:textbox>
                   <w:txbxContent>
                     <w:p>
@@ -370,7 +439,7 @@
                           <w:szCs w:val="28"/>
                           <w:lang w:val="es-ES"/>
                         </w:rPr>
-                        <w:t>Cine Colombia</w:t>
+                        <w:t>Biblioteca</w:t>
                       </w:r>
                     </w:p>
                   </w:txbxContent>
@@ -453,7 +522,7 @@
                                 <w:szCs w:val="22"/>
                                 <w:lang w:val="es-ES"/>
                               </w:rPr>
-                              <w:t>Escoge tu película favorita</w:t>
+                              <w:t>Escoge tu libro preferido</w:t>
                             </w:r>
                           </w:p>
                         </w:txbxContent>
@@ -478,7 +547,7 @@
           </mc:Choice>
           <mc:Fallback>
             <w:pict>
-              <v:shape w14:anchorId="04EFF2FA" id="Cuadro de texto 11" o:spid="_x0000_s1027" type="#_x0000_t202" style="position:absolute;left:0;text-align:left;margin-left:86.55pt;margin-top:8.6pt;width:159.2pt;height:23.55pt;z-index:251723776;visibility:visible;mso-wrap-style:square;mso-width-percent:0;mso-height-percent:0;mso-wrap-distance-left:9pt;mso-wrap-distance-top:0;mso-wrap-distance-right:9pt;mso-wrap-distance-bottom:0;mso-position-horizontal:absolute;mso-position-horizontal-relative:text;mso-position-vertical:absolute;mso-position-vertical-relative:text;mso-width-percent:0;mso-height-percent:0;mso-width-relative:margin;mso-height-relative:margin;v-text-anchor:top" o:gfxdata="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" fillcolor="white [3201]" stroked="f" strokeweight=".5pt">
+              <v:shape w14:anchorId="04EFF2FA" id="Cuadro de texto 11" o:spid="_x0000_s1027" type="#_x0000_t202" style="position:absolute;left:0;text-align:left;margin-left:86.55pt;margin-top:8.6pt;width:159.2pt;height:23.55pt;z-index:251723776;visibility:visible;mso-wrap-style:square;mso-width-percent:0;mso-height-percent:0;mso-wrap-distance-left:9pt;mso-wrap-distance-top:0;mso-wrap-distance-right:9pt;mso-wrap-distance-bottom:0;mso-position-horizontal:absolute;mso-position-horizontal-relative:text;mso-position-vertical:absolute;mso-position-vertical-relative:text;mso-width-percent:0;mso-height-percent:0;mso-width-relative:margin;mso-height-relative:margin;v-text-anchor:top" o:gfxdata="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" fillcolor="white [3201]" stroked="f" strokeweight=".5pt">
                 <v:textbox>
                   <w:txbxContent>
                     <w:p>
@@ -496,7 +565,7 @@
                           <w:szCs w:val="22"/>
                           <w:lang w:val="es-ES"/>
                         </w:rPr>
-                        <w:t>Escoge tu película favorita</w:t>
+                        <w:t>Escoge tu libro preferido</w:t>
                       </w:r>
                     </w:p>
                   </w:txbxContent>
@@ -595,7 +664,7 @@
           </mc:Choice>
           <mc:Fallback>
             <w:pict>
-              <v:shape w14:anchorId="1739A04A" id="Cuadro de texto 83" o:spid="_x0000_s1028" type="#_x0000_t202" style="position:absolute;left:0;text-align:left;margin-left:381.35pt;margin-top:2.9pt;width:106.3pt;height:21.95pt;z-index:251780096;visibility:visible;mso-wrap-style:square;mso-height-percent:0;mso-wrap-distance-left:9pt;mso-wrap-distance-top:0;mso-wrap-distance-right:9pt;mso-wrap-distance-bottom:0;mso-position-horizontal:absolute;mso-position-horizontal-relative:text;mso-position-vertical:absolute;mso-position-vertical-relative:text;mso-height-percent:0;mso-height-relative:margin;v-text-anchor:top" o:gfxdata="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" filled="f" stroked="f" strokeweight=".5pt">
+              <v:shape w14:anchorId="1739A04A" id="Cuadro de texto 83" o:spid="_x0000_s1028" type="#_x0000_t202" style="position:absolute;left:0;text-align:left;margin-left:381.35pt;margin-top:2.9pt;width:106.3pt;height:21.95pt;z-index:251780096;visibility:visible;mso-wrap-style:square;mso-height-percent:0;mso-wrap-distance-left:9pt;mso-wrap-distance-top:0;mso-wrap-distance-right:9pt;mso-wrap-distance-bottom:0;mso-position-horizontal:absolute;mso-position-horizontal-relative:text;mso-position-vertical:absolute;mso-position-vertical-relative:text;mso-height-percent:0;mso-height-relative:margin;v-text-anchor:top" o:gfxdata="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" filled="f" stroked="f" strokeweight=".5pt">
                 <v:textbox>
                   <w:txbxContent>
                     <w:p>
@@ -681,7 +750,15 @@
                                 <w:szCs w:val="16"/>
                                 <w:lang w:val="es-ES"/>
                               </w:rPr>
-                              <w:t>Aquí va el nombre de la película</w:t>
+                              <w:t>Aquí va el nombre del</w:t>
+                            </w:r>
+                            <w:r>
+                              <w:rPr>
+                                <w:sz w:val="16"/>
+                                <w:szCs w:val="16"/>
+                                <w:lang w:val="es-ES"/>
+                              </w:rPr>
+                              <w:t xml:space="preserve"> libro</w:t>
                             </w:r>
                           </w:p>
                         </w:txbxContent>
@@ -706,7 +783,7 @@
           </mc:Choice>
           <mc:Fallback>
             <w:pict>
-              <v:shape w14:anchorId="1BF8491E" id="Cuadro de texto 88" o:spid="_x0000_s1029" type="#_x0000_t202" style="position:absolute;left:0;text-align:left;margin-left:356.05pt;margin-top:14.75pt;width:112.35pt;height:26.5pt;z-index:251789312;visibility:visible;mso-wrap-style:square;mso-width-percent:0;mso-height-percent:0;mso-wrap-distance-left:9pt;mso-wrap-distance-top:0;mso-wrap-distance-right:9pt;mso-wrap-distance-bottom:0;mso-position-horizontal:absolute;mso-position-horizontal-relative:text;mso-position-vertical:absolute;mso-position-vertical-relative:text;mso-width-percent:0;mso-height-percent:0;mso-width-relative:margin;mso-height-relative:margin;v-text-anchor:top" o:gfxdata="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" filled="f" stroked="f" strokeweight=".5pt">
+              <v:shape w14:anchorId="1BF8491E" id="Cuadro de texto 88" o:spid="_x0000_s1029" type="#_x0000_t202" style="position:absolute;left:0;text-align:left;margin-left:356.05pt;margin-top:14.75pt;width:112.35pt;height:26.5pt;z-index:251789312;visibility:visible;mso-wrap-style:square;mso-width-percent:0;mso-height-percent:0;mso-wrap-distance-left:9pt;mso-wrap-distance-top:0;mso-wrap-distance-right:9pt;mso-wrap-distance-bottom:0;mso-position-horizontal:absolute;mso-position-horizontal-relative:text;mso-position-vertical:absolute;mso-position-vertical-relative:text;mso-width-percent:0;mso-height-percent:0;mso-width-relative:margin;mso-height-relative:margin;v-text-anchor:top" o:gfxdata="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" filled="f" stroked="f" strokeweight=".5pt">
                 <v:textbox>
                   <w:txbxContent>
                     <w:p>
@@ -723,7 +800,15 @@
                           <w:szCs w:val="16"/>
                           <w:lang w:val="es-ES"/>
                         </w:rPr>
-                        <w:t>Aquí va el nombre de la película</w:t>
+                        <w:t>Aquí va el nombre del</w:t>
+                      </w:r>
+                      <w:r>
+                        <w:rPr>
+                          <w:sz w:val="16"/>
+                          <w:szCs w:val="16"/>
+                          <w:lang w:val="es-ES"/>
+                        </w:rPr>
+                        <w:t xml:space="preserve"> libro</w:t>
                       </w:r>
                     </w:p>
                   </w:txbxContent>
@@ -887,7 +972,7 @@
                                 <w:szCs w:val="28"/>
                                 <w:lang w:val="es-ES"/>
                               </w:rPr>
-                              <w:t>5</w:t>
+                              <w:t>9</w:t>
                             </w:r>
                           </w:p>
                         </w:txbxContent>
@@ -912,7 +997,7 @@
           </mc:Choice>
           <mc:Fallback>
             <w:pict>
-              <v:shape w14:anchorId="7955F630" id="Cuadro de texto 43" o:spid="_x0000_s1030" type="#_x0000_t202" style="position:absolute;left:0;text-align:left;margin-left:207.7pt;margin-top:7.2pt;width:33.15pt;height:31.6pt;z-index:251746304;visibility:visible;mso-wrap-style:square;mso-width-percent:0;mso-height-percent:0;mso-wrap-distance-left:9pt;mso-wrap-distance-top:0;mso-wrap-distance-right:9pt;mso-wrap-distance-bottom:0;mso-position-horizontal:absolute;mso-position-horizontal-relative:text;mso-position-vertical:absolute;mso-position-vertical-relative:text;mso-width-percent:0;mso-height-percent:0;mso-width-relative:margin;mso-height-relative:margin;v-text-anchor:top" o:gfxdata="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" fillcolor="white [3201]" stroked="f" strokeweight=".5pt">
+              <v:shape w14:anchorId="7955F630" id="Cuadro de texto 43" o:spid="_x0000_s1030" type="#_x0000_t202" style="position:absolute;left:0;text-align:left;margin-left:207.7pt;margin-top:7.2pt;width:33.15pt;height:31.6pt;z-index:251746304;visibility:visible;mso-wrap-style:square;mso-width-percent:0;mso-height-percent:0;mso-wrap-distance-left:9pt;mso-wrap-distance-top:0;mso-wrap-distance-right:9pt;mso-wrap-distance-bottom:0;mso-position-horizontal:absolute;mso-position-horizontal-relative:text;mso-position-vertical:absolute;mso-position-vertical-relative:text;mso-width-percent:0;mso-height-percent:0;mso-width-relative:margin;mso-height-relative:margin;v-text-anchor:top" o:gfxdata="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" fillcolor="white [3201]" stroked="f" strokeweight=".5pt">
                 <v:textbox>
                   <w:txbxContent>
                     <w:p>
@@ -940,7 +1025,7 @@
                           <w:szCs w:val="28"/>
                           <w:lang w:val="es-ES"/>
                         </w:rPr>
-                        <w:t>5</w:t>
+                        <w:t>9</w:t>
                       </w:r>
                     </w:p>
                   </w:txbxContent>
@@ -1352,24 +1437,22 @@
                             <w:pPr>
                               <w:rPr>
                                 <w:color w:val="000000" w:themeColor="text1"/>
-                                <w:lang w:val="es-ES"/>
+                                <w:lang w:val="en-CO"/>
                               </w:rPr>
                             </w:pPr>
-                            <w:proofErr w:type="spellStart"/>
                             <w:r>
                               <w:rPr>
                                 <w:color w:val="000000" w:themeColor="text1"/>
-                                <w:lang w:val="es-ES"/>
+                                <w:lang w:val="en-CO"/>
                               </w:rPr>
-                              <w:t>Minari</w:t>
+                              <w:t xml:space="preserve">The Stranger </w:t>
                             </w:r>
-                            <w:proofErr w:type="spellEnd"/>
                           </w:p>
                           <w:p>
                             <w:pPr>
                               <w:rPr>
                                 <w:color w:val="000000" w:themeColor="text1"/>
-                                <w:lang w:val="es-ES"/>
+                                <w:lang w:val="en-CO"/>
                               </w:rPr>
                             </w:pPr>
                           </w:p>
@@ -1377,7 +1460,13 @@
                             <w:pPr>
                               <w:rPr>
                                 <w:color w:val="000000" w:themeColor="text1"/>
-                                <w:lang w:val="es-ES"/>
+                              </w:rPr>
+                            </w:pPr>
+                          </w:p>
+                          <w:p>
+                            <w:pPr>
+                              <w:rPr>
+                                <w:color w:val="000000" w:themeColor="text1"/>
                               </w:rPr>
                             </w:pPr>
                           </w:p>
@@ -1403,31 +1492,29 @@
           </mc:Choice>
           <mc:Fallback>
             <w:pict>
-              <v:rect w14:anchorId="0BC08F9A" id="Rectángulo 42" o:spid="_x0000_s1031" style="position:absolute;left:0;text-align:left;margin-left:86.6pt;margin-top:1.45pt;width:159.2pt;height:40.8pt;z-index:251740160;visibility:visible;mso-wrap-style:square;mso-width-percent:0;mso-height-percent:0;mso-wrap-distance-left:9pt;mso-wrap-distance-top:0;mso-wrap-distance-right:9pt;mso-wrap-distance-bottom:0;mso-position-horizontal:absolute;mso-position-horizontal-relative:text;mso-position-vertical:absolute;mso-position-vertical-relative:text;mso-width-percent:0;mso-height-percent:0;mso-width-relative:margin;mso-height-relative:margin;v-text-anchor:middle" o:gfxdata="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" filled="f" strokecolor="black [3213]" strokeweight="1pt">
+              <v:rect w14:anchorId="0BC08F9A" id="Rectángulo 42" o:spid="_x0000_s1031" style="position:absolute;left:0;text-align:left;margin-left:86.6pt;margin-top:1.45pt;width:159.2pt;height:40.8pt;z-index:251740160;visibility:visible;mso-wrap-style:square;mso-width-percent:0;mso-height-percent:0;mso-wrap-distance-left:9pt;mso-wrap-distance-top:0;mso-wrap-distance-right:9pt;mso-wrap-distance-bottom:0;mso-position-horizontal:absolute;mso-position-horizontal-relative:text;mso-position-vertical:absolute;mso-position-vertical-relative:text;mso-width-percent:0;mso-height-percent:0;mso-width-relative:margin;mso-height-relative:margin;v-text-anchor:middle" o:gfxdata="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" filled="f" strokecolor="black [3213]" strokeweight="1pt">
                 <v:textbox>
                   <w:txbxContent>
                     <w:p>
                       <w:pPr>
                         <w:rPr>
                           <w:color w:val="000000" w:themeColor="text1"/>
-                          <w:lang w:val="es-ES"/>
+                          <w:lang w:val="en-CO"/>
                         </w:rPr>
                       </w:pPr>
-                      <w:proofErr w:type="spellStart"/>
                       <w:r>
                         <w:rPr>
                           <w:color w:val="000000" w:themeColor="text1"/>
-                          <w:lang w:val="es-ES"/>
+                          <w:lang w:val="en-CO"/>
                         </w:rPr>
-                        <w:t>Minari</w:t>
+                        <w:t xml:space="preserve">The Stranger </w:t>
                       </w:r>
-                      <w:proofErr w:type="spellEnd"/>
                     </w:p>
                     <w:p>
                       <w:pPr>
                         <w:rPr>
                           <w:color w:val="000000" w:themeColor="text1"/>
-                          <w:lang w:val="es-ES"/>
+                          <w:lang w:val="en-CO"/>
                         </w:rPr>
                       </w:pPr>
                     </w:p>
@@ -1435,7 +1522,13 @@
                       <w:pPr>
                         <w:rPr>
                           <w:color w:val="000000" w:themeColor="text1"/>
-                          <w:lang w:val="es-ES"/>
+                        </w:rPr>
+                      </w:pPr>
+                    </w:p>
+                    <w:p>
+                      <w:pPr>
+                        <w:rPr>
+                          <w:color w:val="000000" w:themeColor="text1"/>
                         </w:rPr>
                       </w:pPr>
                     </w:p>
@@ -1531,7 +1624,7 @@
           </mc:Choice>
           <mc:Fallback>
             <w:pict>
-              <v:shape w14:anchorId="70DBDDB6" id="Cuadro de texto 29" o:spid="_x0000_s1032" type="#_x0000_t202" style="position:absolute;left:0;text-align:left;margin-left:477.1pt;margin-top:10.4pt;width:33.2pt;height:31.6pt;z-index:251738112;visibility:visible;mso-wrap-style:square;mso-wrap-distance-left:9pt;mso-wrap-distance-top:0;mso-wrap-distance-right:9pt;mso-wrap-distance-bottom:0;mso-position-horizontal:absolute;mso-position-horizontal-relative:text;mso-position-vertical:absolute;mso-position-vertical-relative:text;v-text-anchor:top" o:gfxdata="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" fillcolor="white [3201]" stroked="f" strokeweight=".5pt">
+              <v:shape w14:anchorId="70DBDDB6" id="Cuadro de texto 29" o:spid="_x0000_s1032" type="#_x0000_t202" style="position:absolute;left:0;text-align:left;margin-left:477.1pt;margin-top:10.4pt;width:33.2pt;height:31.6pt;z-index:251738112;visibility:visible;mso-wrap-style:square;mso-wrap-distance-left:9pt;mso-wrap-distance-top:0;mso-wrap-distance-right:9pt;mso-wrap-distance-bottom:0;mso-position-horizontal:absolute;mso-position-horizontal-relative:text;mso-position-vertical:absolute;mso-position-vertical-relative:text;v-text-anchor:top" o:gfxdata="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" fillcolor="white [3201]" stroked="f" strokeweight=".5pt">
                 <v:textbox>
                   <w:txbxContent>
                     <w:p>
@@ -1630,7 +1723,14 @@
                                 <w:color w:val="000000" w:themeColor="text1"/>
                                 <w:lang w:val="es-ES"/>
                               </w:rPr>
-                              <w:t>Nombre de película</w:t>
+                              <w:t>Nombre de</w:t>
+                            </w:r>
+                            <w:r>
+                              <w:rPr>
+                                <w:color w:val="000000" w:themeColor="text1"/>
+                                <w:lang w:val="es-ES"/>
+                              </w:rPr>
+                              <w:t>l Libro</w:t>
                             </w:r>
                           </w:p>
                           <w:p>
@@ -1671,7 +1771,7 @@
           </mc:Choice>
           <mc:Fallback>
             <w:pict>
-              <v:rect w14:anchorId="54743830" id="Rectángulo 9" o:spid="_x0000_s1033" style="position:absolute;left:0;text-align:left;margin-left:356pt;margin-top:4.65pt;width:159.2pt;height:40.8pt;z-index:251720704;visibility:visible;mso-wrap-style:square;mso-width-percent:0;mso-height-percent:0;mso-wrap-distance-left:9pt;mso-wrap-distance-top:0;mso-wrap-distance-right:9pt;mso-wrap-distance-bottom:0;mso-position-horizontal:absolute;mso-position-horizontal-relative:text;mso-position-vertical:absolute;mso-position-vertical-relative:text;mso-width-percent:0;mso-height-percent:0;mso-width-relative:margin;mso-height-relative:margin;v-text-anchor:middle" o:gfxdata="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" filled="f" strokecolor="black [3213]" strokeweight="1pt">
+              <v:rect w14:anchorId="54743830" id="Rectángulo 9" o:spid="_x0000_s1033" style="position:absolute;left:0;text-align:left;margin-left:356pt;margin-top:4.65pt;width:159.2pt;height:40.8pt;z-index:251720704;visibility:visible;mso-wrap-style:square;mso-width-percent:0;mso-height-percent:0;mso-wrap-distance-left:9pt;mso-wrap-distance-top:0;mso-wrap-distance-right:9pt;mso-wrap-distance-bottom:0;mso-position-horizontal:absolute;mso-position-horizontal-relative:text;mso-position-vertical:absolute;mso-position-vertical-relative:text;mso-width-percent:0;mso-height-percent:0;mso-width-relative:margin;mso-height-relative:margin;v-text-anchor:middle" o:gfxdata="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" filled="f" strokecolor="black [3213]" strokeweight="1pt">
                 <v:textbox>
                   <w:txbxContent>
                     <w:p>
@@ -1686,7 +1786,14 @@
                           <w:color w:val="000000" w:themeColor="text1"/>
                           <w:lang w:val="es-ES"/>
                         </w:rPr>
-                        <w:t>Nombre de película</w:t>
+                        <w:t>Nombre de</w:t>
+                      </w:r>
+                      <w:r>
+                        <w:rPr>
+                          <w:color w:val="000000" w:themeColor="text1"/>
+                          <w:lang w:val="es-ES"/>
+                        </w:rPr>
+                        <w:t>l Libro</w:t>
                       </w:r>
                     </w:p>
                     <w:p>
@@ -1785,15 +1892,13 @@
                                 <w:lang w:val="es-ES"/>
                               </w:rPr>
                             </w:pPr>
-                            <w:proofErr w:type="spellStart"/>
                             <w:r>
                               <w:rPr>
                                 <w:color w:val="000000" w:themeColor="text1"/>
                                 <w:lang w:val="es-ES"/>
                               </w:rPr>
-                              <w:t>Nomadland</w:t>
+                              <w:t>The Dark Hours</w:t>
                             </w:r>
-                            <w:proofErr w:type="spellEnd"/>
                           </w:p>
                           <w:p>
                             <w:pPr>
@@ -1833,7 +1938,7 @@
           </mc:Choice>
           <mc:Fallback>
             <w:pict>
-              <v:rect w14:anchorId="1D258E89" id="Rectángulo 53" o:spid="_x0000_s1034" style="position:absolute;left:0;text-align:left;margin-left:86.6pt;margin-top:13.05pt;width:159.2pt;height:40.8pt;z-index:251748352;visibility:visible;mso-wrap-style:square;mso-width-percent:0;mso-height-percent:0;mso-wrap-distance-left:9pt;mso-wrap-distance-top:0;mso-wrap-distance-right:9pt;mso-wrap-distance-bottom:0;mso-position-horizontal:absolute;mso-position-horizontal-relative:text;mso-position-vertical:absolute;mso-position-vertical-relative:text;mso-width-percent:0;mso-height-percent:0;mso-width-relative:margin;mso-height-relative:margin;v-text-anchor:middle" o:gfxdata="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" filled="f" strokecolor="black [3213]" strokeweight="1pt">
+              <v:rect w14:anchorId="1D258E89" id="Rectángulo 53" o:spid="_x0000_s1034" style="position:absolute;left:0;text-align:left;margin-left:86.6pt;margin-top:13.05pt;width:159.2pt;height:40.8pt;z-index:251748352;visibility:visible;mso-wrap-style:square;mso-width-percent:0;mso-height-percent:0;mso-wrap-distance-left:9pt;mso-wrap-distance-top:0;mso-wrap-distance-right:9pt;mso-wrap-distance-bottom:0;mso-position-horizontal:absolute;mso-position-horizontal-relative:text;mso-position-vertical:absolute;mso-position-vertical-relative:text;mso-width-percent:0;mso-height-percent:0;mso-width-relative:margin;mso-height-relative:margin;v-text-anchor:middle" o:gfxdata="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" filled="f" strokecolor="black [3213]" strokeweight="1pt">
                 <v:textbox>
                   <w:txbxContent>
                     <w:p>
@@ -1843,15 +1948,13 @@
                           <w:lang w:val="es-ES"/>
                         </w:rPr>
                       </w:pPr>
-                      <w:proofErr w:type="spellStart"/>
                       <w:r>
                         <w:rPr>
                           <w:color w:val="000000" w:themeColor="text1"/>
                           <w:lang w:val="es-ES"/>
                         </w:rPr>
-                        <w:t>Nomadland</w:t>
+                        <w:t>The Dark Hours</w:t>
                       </w:r>
-                      <w:proofErr w:type="spellEnd"/>
                     </w:p>
                     <w:p>
                       <w:pPr>
@@ -2385,7 +2488,7 @@
           </mc:Choice>
           <mc:Fallback>
             <w:pict>
-              <v:shape w14:anchorId="1E28F7BF" id="Cuadro de texto 55" o:spid="_x0000_s1035" type="#_x0000_t202" style="position:absolute;left:0;text-align:left;margin-left:207.7pt;margin-top:4.15pt;width:33.15pt;height:31.6pt;z-index:251754496;visibility:visible;mso-wrap-style:square;mso-width-percent:0;mso-height-percent:0;mso-wrap-distance-left:9pt;mso-wrap-distance-top:0;mso-wrap-distance-right:9pt;mso-wrap-distance-bottom:0;mso-position-horizontal:absolute;mso-position-horizontal-relative:text;mso-position-vertical:absolute;mso-position-vertical-relative:text;mso-width-percent:0;mso-height-percent:0;mso-width-relative:margin;mso-height-relative:margin;v-text-anchor:top" o:gfxdata="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" fillcolor="white [3201]" stroked="f" strokeweight=".5pt">
+              <v:shape w14:anchorId="1E28F7BF" id="Cuadro de texto 55" o:spid="_x0000_s1035" type="#_x0000_t202" style="position:absolute;left:0;text-align:left;margin-left:207.7pt;margin-top:4.15pt;width:33.15pt;height:31.6pt;z-index:251754496;visibility:visible;mso-wrap-style:square;mso-width-percent:0;mso-height-percent:0;mso-wrap-distance-left:9pt;mso-wrap-distance-top:0;mso-wrap-distance-right:9pt;mso-wrap-distance-bottom:0;mso-position-horizontal:absolute;mso-position-horizontal-relative:text;mso-position-vertical:absolute;mso-position-vertical-relative:text;mso-width-percent:0;mso-height-percent:0;mso-width-relative:margin;mso-height-relative:margin;v-text-anchor:top" o:gfxdata="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" fillcolor="white [3201]" stroked="f" strokeweight=".5pt">
                 <v:textbox>
                   <w:txbxContent>
                     <w:p>
@@ -2908,31 +3011,13 @@
                                 <w:lang w:val="es-ES"/>
                               </w:rPr>
                             </w:pPr>
-                            <w:proofErr w:type="spellStart"/>
                             <w:r>
                               <w:rPr>
                                 <w:color w:val="000000" w:themeColor="text1"/>
                                 <w:lang w:val="es-ES"/>
                               </w:rPr>
-                              <w:t>The</w:t>
+                              <w:t>Will</w:t>
                             </w:r>
-                            <w:proofErr w:type="spellEnd"/>
-                            <w:r>
-                              <w:rPr>
-                                <w:color w:val="000000" w:themeColor="text1"/>
-                                <w:lang w:val="es-ES"/>
-                              </w:rPr>
-                              <w:t xml:space="preserve"> </w:t>
-                            </w:r>
-                            <w:proofErr w:type="spellStart"/>
-                            <w:r>
-                              <w:rPr>
-                                <w:color w:val="000000" w:themeColor="text1"/>
-                                <w:lang w:val="es-ES"/>
-                              </w:rPr>
-                              <w:t>Father</w:t>
-                            </w:r>
-                            <w:proofErr w:type="spellEnd"/>
                           </w:p>
                           <w:p>
                             <w:pPr>
@@ -2964,7 +3049,7 @@
           </mc:Choice>
           <mc:Fallback>
             <w:pict>
-              <v:rect w14:anchorId="7A59C701" id="Rectángulo 62" o:spid="_x0000_s1036" style="position:absolute;left:0;text-align:left;margin-left:86.6pt;margin-top:9.75pt;width:159.2pt;height:40.8pt;z-index:251756544;visibility:visible;mso-wrap-style:square;mso-width-percent:0;mso-height-percent:0;mso-wrap-distance-left:9pt;mso-wrap-distance-top:0;mso-wrap-distance-right:9pt;mso-wrap-distance-bottom:0;mso-position-horizontal:absolute;mso-position-horizontal-relative:text;mso-position-vertical:absolute;mso-position-vertical-relative:text;mso-width-percent:0;mso-height-percent:0;mso-width-relative:margin;mso-height-relative:margin;v-text-anchor:middle" o:gfxdata="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" filled="f" strokecolor="black [3213]" strokeweight="1pt">
+              <v:rect w14:anchorId="7A59C701" id="Rectángulo 62" o:spid="_x0000_s1036" style="position:absolute;left:0;text-align:left;margin-left:86.6pt;margin-top:9.75pt;width:159.2pt;height:40.8pt;z-index:251756544;visibility:visible;mso-wrap-style:square;mso-width-percent:0;mso-height-percent:0;mso-wrap-distance-left:9pt;mso-wrap-distance-top:0;mso-wrap-distance-right:9pt;mso-wrap-distance-bottom:0;mso-position-horizontal:absolute;mso-position-horizontal-relative:text;mso-position-vertical:absolute;mso-position-vertical-relative:text;mso-width-percent:0;mso-height-percent:0;mso-width-relative:margin;mso-height-relative:margin;v-text-anchor:middle" o:gfxdata="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" filled="f" strokecolor="black [3213]" strokeweight="1pt">
                 <v:textbox>
                   <w:txbxContent>
                     <w:p>
@@ -2974,31 +3059,13 @@
                           <w:lang w:val="es-ES"/>
                         </w:rPr>
                       </w:pPr>
-                      <w:proofErr w:type="spellStart"/>
                       <w:r>
                         <w:rPr>
                           <w:color w:val="000000" w:themeColor="text1"/>
                           <w:lang w:val="es-ES"/>
                         </w:rPr>
-                        <w:t>The</w:t>
+                        <w:t>Will</w:t>
                       </w:r>
-                      <w:proofErr w:type="spellEnd"/>
-                      <w:r>
-                        <w:rPr>
-                          <w:color w:val="000000" w:themeColor="text1"/>
-                          <w:lang w:val="es-ES"/>
-                        </w:rPr>
-                        <w:t xml:space="preserve"> </w:t>
-                      </w:r>
-                      <w:proofErr w:type="spellStart"/>
-                      <w:r>
-                        <w:rPr>
-                          <w:color w:val="000000" w:themeColor="text1"/>
-                          <w:lang w:val="es-ES"/>
-                        </w:rPr>
-                        <w:t>Father</w:t>
-                      </w:r>
-                      <w:proofErr w:type="spellEnd"/>
                     </w:p>
                     <w:p>
                       <w:pPr>
@@ -3124,7 +3191,7 @@
           </mc:Choice>
           <mc:Fallback>
             <w:pict>
-              <v:shape w14:anchorId="2B7241CC" id="Cuadro de texto 63" o:spid="_x0000_s1037" type="#_x0000_t202" style="position:absolute;left:0;text-align:left;margin-left:207.7pt;margin-top:.85pt;width:33.15pt;height:31.6pt;z-index:251762688;visibility:visible;mso-wrap-style:square;mso-width-percent:0;mso-height-percent:0;mso-wrap-distance-left:9pt;mso-wrap-distance-top:0;mso-wrap-distance-right:9pt;mso-wrap-distance-bottom:0;mso-position-horizontal:absolute;mso-position-horizontal-relative:text;mso-position-vertical:absolute;mso-position-vertical-relative:text;mso-width-percent:0;mso-height-percent:0;mso-width-relative:margin;mso-height-relative:margin;v-text-anchor:top" o:gfxdata="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" fillcolor="white [3201]" stroked="f" strokeweight=".5pt">
+              <v:shape w14:anchorId="2B7241CC" id="Cuadro de texto 63" o:spid="_x0000_s1037" type="#_x0000_t202" style="position:absolute;left:0;text-align:left;margin-left:207.7pt;margin-top:.85pt;width:33.15pt;height:31.6pt;z-index:251762688;visibility:visible;mso-wrap-style:square;mso-width-percent:0;mso-height-percent:0;mso-wrap-distance-left:9pt;mso-wrap-distance-top:0;mso-wrap-distance-right:9pt;mso-wrap-distance-bottom:0;mso-position-horizontal:absolute;mso-position-horizontal-relative:text;mso-position-vertical:absolute;mso-position-vertical-relative:text;mso-width-percent:0;mso-height-percent:0;mso-width-relative:margin;mso-height-relative:margin;v-text-anchor:top" o:gfxdata="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" fillcolor="white [3201]" stroked="f" strokeweight=".5pt">
                 <v:textbox>
                   <w:txbxContent>
                     <w:p>
@@ -3234,25 +3301,23 @@
                                 <w:szCs w:val="16"/>
                                 <w:lang w:val="es-ES"/>
                               </w:rPr>
-                              <w:t xml:space="preserve">Esta sección </w:t>
+                              <w:t>Esta sección muest</w:t>
                             </w:r>
-                            <w:proofErr w:type="spellStart"/>
                             <w:r>
                               <w:rPr>
                                 <w:sz w:val="16"/>
                                 <w:szCs w:val="16"/>
                                 <w:lang w:val="es-ES"/>
                               </w:rPr>
-                              <w:t>muesta</w:t>
+                              <w:t>r</w:t>
                             </w:r>
-                            <w:proofErr w:type="spellEnd"/>
                             <w:r>
                               <w:rPr>
                                 <w:sz w:val="16"/>
                                 <w:szCs w:val="16"/>
                                 <w:lang w:val="es-ES"/>
                               </w:rPr>
-                              <w:t xml:space="preserve"> la calificación promedio de todos los usuarios</w:t>
+                              <w:t>a la calificación promedio de todos los usuarios</w:t>
                             </w:r>
                           </w:p>
                         </w:txbxContent>
@@ -3277,7 +3342,7 @@
           </mc:Choice>
           <mc:Fallback>
             <w:pict>
-              <v:shape w14:anchorId="2630E611" id="Cuadro de texto 86" o:spid="_x0000_s1038" type="#_x0000_t202" style="position:absolute;left:0;text-align:left;margin-left:397.7pt;margin-top:1.05pt;width:112.35pt;height:37.75pt;z-index:251785216;visibility:visible;mso-wrap-style:square;mso-width-percent:0;mso-height-percent:0;mso-wrap-distance-left:9pt;mso-wrap-distance-top:0;mso-wrap-distance-right:9pt;mso-wrap-distance-bottom:0;mso-position-horizontal:absolute;mso-position-horizontal-relative:text;mso-position-vertical:absolute;mso-position-vertical-relative:text;mso-width-percent:0;mso-height-percent:0;mso-width-relative:margin;mso-height-relative:margin;v-text-anchor:top" o:gfxdata="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" filled="f" stroked="f" strokeweight=".5pt">
+              <v:shape w14:anchorId="2630E611" id="Cuadro de texto 86" o:spid="_x0000_s1038" type="#_x0000_t202" style="position:absolute;left:0;text-align:left;margin-left:397.7pt;margin-top:1.05pt;width:112.35pt;height:37.75pt;z-index:251785216;visibility:visible;mso-wrap-style:square;mso-width-percent:0;mso-height-percent:0;mso-wrap-distance-left:9pt;mso-wrap-distance-top:0;mso-wrap-distance-right:9pt;mso-wrap-distance-bottom:0;mso-position-horizontal:absolute;mso-position-horizontal-relative:text;mso-position-vertical:absolute;mso-position-vertical-relative:text;mso-width-percent:0;mso-height-percent:0;mso-width-relative:margin;mso-height-relative:margin;v-text-anchor:top" o:gfxdata="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" filled="f" stroked="f" strokeweight=".5pt">
                 <v:textbox>
                   <w:txbxContent>
                     <w:p>
@@ -3295,25 +3360,23 @@
                           <w:szCs w:val="16"/>
                           <w:lang w:val="es-ES"/>
                         </w:rPr>
-                        <w:t xml:space="preserve">Esta sección </w:t>
+                        <w:t>Esta sección muest</w:t>
                       </w:r>
-                      <w:proofErr w:type="spellStart"/>
                       <w:r>
                         <w:rPr>
                           <w:sz w:val="16"/>
                           <w:szCs w:val="16"/>
                           <w:lang w:val="es-ES"/>
                         </w:rPr>
-                        <w:t>muesta</w:t>
+                        <w:t>r</w:t>
                       </w:r>
-                      <w:proofErr w:type="spellEnd"/>
                       <w:r>
                         <w:rPr>
                           <w:sz w:val="16"/>
                           <w:szCs w:val="16"/>
                           <w:lang w:val="es-ES"/>
                         </w:rPr>
-                        <w:t xml:space="preserve"> la calificación promedio de todos los usuarios</w:t>
+                        <w:t>a la calificación promedio de todos los usuarios</w:t>
                       </w:r>
                     </w:p>
                   </w:txbxContent>
@@ -4035,7 +4098,7 @@
           </mc:Choice>
           <mc:Fallback>
             <w:pict>
-              <v:shape w14:anchorId="3C89842E" id="Cuadro de texto 70" o:spid="_x0000_s1039" type="#_x0000_t202" style="position:absolute;left:0;text-align:left;margin-left:207.65pt;margin-top:12.25pt;width:33.15pt;height:31.6pt;z-index:251770880;visibility:visible;mso-wrap-style:square;mso-width-percent:0;mso-height-percent:0;mso-wrap-distance-left:9pt;mso-wrap-distance-top:0;mso-wrap-distance-right:9pt;mso-wrap-distance-bottom:0;mso-position-horizontal:absolute;mso-position-horizontal-relative:text;mso-position-vertical:absolute;mso-position-vertical-relative:text;mso-width-percent:0;mso-height-percent:0;mso-width-relative:margin;mso-height-relative:margin;v-text-anchor:top" o:gfxdata="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" fillcolor="white [3201]" stroked="f" strokeweight=".5pt">
+              <v:shape w14:anchorId="3C89842E" id="Cuadro de texto 70" o:spid="_x0000_s1039" type="#_x0000_t202" style="position:absolute;left:0;text-align:left;margin-left:207.65pt;margin-top:12.25pt;width:33.15pt;height:31.6pt;z-index:251770880;visibility:visible;mso-wrap-style:square;mso-width-percent:0;mso-height-percent:0;mso-wrap-distance-left:9pt;mso-wrap-distance-top:0;mso-wrap-distance-right:9pt;mso-wrap-distance-bottom:0;mso-position-horizontal:absolute;mso-position-horizontal-relative:text;mso-position-vertical:absolute;mso-position-vertical-relative:text;mso-width-percent:0;mso-height-percent:0;mso-width-relative:margin;mso-height-relative:margin;v-text-anchor:top" o:gfxdata="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" fillcolor="white [3201]" stroked="f" strokeweight=".5pt">
                 <v:textbox>
                   <w:txbxContent>
                     <w:p>
@@ -4138,15 +4201,13 @@
                                 <w:lang w:val="es-ES"/>
                               </w:rPr>
                             </w:pPr>
-                            <w:proofErr w:type="spellStart"/>
                             <w:r>
                               <w:rPr>
                                 <w:color w:val="000000" w:themeColor="text1"/>
                                 <w:lang w:val="es-ES"/>
                               </w:rPr>
-                              <w:t>Mank</w:t>
+                              <w:t>Sapiens</w:t>
                             </w:r>
-                            <w:proofErr w:type="spellEnd"/>
                           </w:p>
                           <w:p>
                             <w:pPr>
@@ -4178,7 +4239,7 @@
           </mc:Choice>
           <mc:Fallback>
             <w:pict>
-              <v:rect w14:anchorId="664547C3" id="Rectángulo 69" o:spid="_x0000_s1040" style="position:absolute;left:0;text-align:left;margin-left:86.55pt;margin-top:6.5pt;width:159.2pt;height:40.8pt;z-index:251764736;visibility:visible;mso-wrap-style:square;mso-width-percent:0;mso-height-percent:0;mso-wrap-distance-left:9pt;mso-wrap-distance-top:0;mso-wrap-distance-right:9pt;mso-wrap-distance-bottom:0;mso-position-horizontal:absolute;mso-position-horizontal-relative:text;mso-position-vertical:absolute;mso-position-vertical-relative:text;mso-width-percent:0;mso-height-percent:0;mso-width-relative:margin;mso-height-relative:margin;v-text-anchor:middle" o:gfxdata="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" filled="f" strokecolor="black [3213]" strokeweight="1pt">
+              <v:rect w14:anchorId="664547C3" id="Rectángulo 69" o:spid="_x0000_s1040" style="position:absolute;left:0;text-align:left;margin-left:86.55pt;margin-top:6.5pt;width:159.2pt;height:40.8pt;z-index:251764736;visibility:visible;mso-wrap-style:square;mso-width-percent:0;mso-height-percent:0;mso-wrap-distance-left:9pt;mso-wrap-distance-top:0;mso-wrap-distance-right:9pt;mso-wrap-distance-bottom:0;mso-position-horizontal:absolute;mso-position-horizontal-relative:text;mso-position-vertical:absolute;mso-position-vertical-relative:text;mso-width-percent:0;mso-height-percent:0;mso-width-relative:margin;mso-height-relative:margin;v-text-anchor:middle" o:gfxdata="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" filled="f" strokecolor="black [3213]" strokeweight="1pt">
                 <v:textbox>
                   <w:txbxContent>
                     <w:p>
@@ -4188,15 +4249,13 @@
                           <w:lang w:val="es-ES"/>
                         </w:rPr>
                       </w:pPr>
-                      <w:proofErr w:type="spellStart"/>
                       <w:r>
                         <w:rPr>
                           <w:color w:val="000000" w:themeColor="text1"/>
                           <w:lang w:val="es-ES"/>
                         </w:rPr>
-                        <w:t>Mank</w:t>
+                        <w:t>Sapiens</w:t>
                       </w:r>
-                      <w:proofErr w:type="spellEnd"/>
                     </w:p>
                     <w:p>
                       <w:pPr>
@@ -4359,7 +4418,23 @@
                                 <w:szCs w:val="16"/>
                                 <w:lang w:val="es-ES"/>
                               </w:rPr>
-                              <w:t>. Si selecciono la quinta estrella es porque quiero calificar la película en 5,0. Si selecciono la segunda estrella, mi calificación es de 2,0</w:t>
+                              <w:t xml:space="preserve">. Si selecciono la quinta estrella es porque quiero calificar </w:t>
+                            </w:r>
+                            <w:r>
+                              <w:rPr>
+                                <w:sz w:val="16"/>
+                                <w:szCs w:val="16"/>
+                                <w:lang w:val="es-ES"/>
+                              </w:rPr>
+                              <w:t>el libro</w:t>
+                            </w:r>
+                            <w:r>
+                              <w:rPr>
+                                <w:sz w:val="16"/>
+                                <w:szCs w:val="16"/>
+                                <w:lang w:val="es-ES"/>
+                              </w:rPr>
+                              <w:t xml:space="preserve"> en 5,0. Si selecciono la segunda estrella, mi calificación es de 2,0</w:t>
                             </w:r>
                           </w:p>
                         </w:txbxContent>
@@ -4384,7 +4459,7 @@
           </mc:Choice>
           <mc:Fallback>
             <w:pict>
-              <v:shape w14:anchorId="53CDF1BE" id="Cuadro de texto 84" o:spid="_x0000_s1041" type="#_x0000_t202" style="position:absolute;margin-left:367.85pt;margin-top:7.15pt;width:135.55pt;height:62.55pt;z-index:251782144;visibility:visible;mso-wrap-style:square;mso-width-percent:0;mso-height-percent:0;mso-wrap-distance-left:9pt;mso-wrap-distance-top:0;mso-wrap-distance-right:9pt;mso-wrap-distance-bottom:0;mso-position-horizontal:absolute;mso-position-horizontal-relative:text;mso-position-vertical:absolute;mso-position-vertical-relative:text;mso-width-percent:0;mso-height-percent:0;mso-width-relative:margin;mso-height-relative:margin;v-text-anchor:top" o:gfxdata="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" filled="f" stroked="f" strokeweight=".5pt">
+              <v:shape w14:anchorId="53CDF1BE" id="Cuadro de texto 84" o:spid="_x0000_s1041" type="#_x0000_t202" style="position:absolute;margin-left:367.85pt;margin-top:7.15pt;width:135.55pt;height:62.55pt;z-index:251782144;visibility:visible;mso-wrap-style:square;mso-width-percent:0;mso-height-percent:0;mso-wrap-distance-left:9pt;mso-wrap-distance-top:0;mso-wrap-distance-right:9pt;mso-wrap-distance-bottom:0;mso-position-horizontal:absolute;mso-position-horizontal-relative:text;mso-position-vertical:absolute;mso-position-vertical-relative:text;mso-width-percent:0;mso-height-percent:0;mso-width-relative:margin;mso-height-relative:margin;v-text-anchor:top" o:gfxdata="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" filled="f" stroked="f" strokeweight=".5pt">
                 <v:textbox>
                   <w:txbxContent>
                     <w:p>
@@ -4409,7 +4484,23 @@
                           <w:szCs w:val="16"/>
                           <w:lang w:val="es-ES"/>
                         </w:rPr>
-                        <w:t>. Si selecciono la quinta estrella es porque quiero calificar la película en 5,0. Si selecciono la segunda estrella, mi calificación es de 2,0</w:t>
+                        <w:t xml:space="preserve">. Si selecciono la quinta estrella es porque quiero calificar </w:t>
+                      </w:r>
+                      <w:r>
+                        <w:rPr>
+                          <w:sz w:val="16"/>
+                          <w:szCs w:val="16"/>
+                          <w:lang w:val="es-ES"/>
+                        </w:rPr>
+                        <w:t>el libro</w:t>
+                      </w:r>
+                      <w:r>
+                        <w:rPr>
+                          <w:sz w:val="16"/>
+                          <w:szCs w:val="16"/>
+                          <w:lang w:val="es-ES"/>
+                        </w:rPr>
+                        <w:t xml:space="preserve"> en 5,0. Si selecciono la segunda estrella, mi calificación es de 2,0</w:t>
                       </w:r>
                     </w:p>
                   </w:txbxContent>
@@ -4540,7 +4631,7 @@
           </mc:Choice>
           <mc:Fallback>
             <w:pict>
-              <v:shape w14:anchorId="06EA4240" id="Cuadro de texto 77" o:spid="_x0000_s1042" type="#_x0000_t202" style="position:absolute;left:0;text-align:left;margin-left:207.55pt;margin-top:10.2pt;width:33.15pt;height:31.6pt;z-index:251779072;visibility:visible;mso-wrap-style:square;mso-width-percent:0;mso-height-percent:0;mso-wrap-distance-left:9pt;mso-wrap-distance-top:0;mso-wrap-distance-right:9pt;mso-wrap-distance-bottom:0;mso-position-horizontal:absolute;mso-position-horizontal-relative:text;mso-position-vertical:absolute;mso-position-vertical-relative:text;mso-width-percent:0;mso-height-percent:0;mso-width-relative:margin;mso-height-relative:margin;v-text-anchor:top" o:gfxdata="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" fillcolor="white [3201]" stroked="f" strokeweight=".5pt">
+              <v:shape w14:anchorId="06EA4240" id="Cuadro de texto 77" o:spid="_x0000_s1042" type="#_x0000_t202" style="position:absolute;left:0;text-align:left;margin-left:207.55pt;margin-top:10.2pt;width:33.15pt;height:31.6pt;z-index:251779072;visibility:visible;mso-wrap-style:square;mso-width-percent:0;mso-height-percent:0;mso-wrap-distance-left:9pt;mso-wrap-distance-top:0;mso-wrap-distance-right:9pt;mso-wrap-distance-bottom:0;mso-position-horizontal:absolute;mso-position-horizontal-relative:text;mso-position-vertical:absolute;mso-position-vertical-relative:text;mso-width-percent:0;mso-height-percent:0;mso-width-relative:margin;mso-height-relative:margin;v-text-anchor:top" o:gfxdata="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" fillcolor="white [3201]" stroked="f" strokeweight=".5pt">
                 <v:textbox>
                   <w:txbxContent>
                     <w:p>
@@ -4983,21 +5074,12 @@
                                 <w:lang w:val="es-ES"/>
                               </w:rPr>
                             </w:pPr>
-                            <w:proofErr w:type="spellStart"/>
                             <w:r>
                               <w:rPr>
                                 <w:color w:val="000000" w:themeColor="text1"/>
                                 <w:lang w:val="es-ES"/>
                               </w:rPr>
-                              <w:t>Sound</w:t>
-                            </w:r>
-                            <w:proofErr w:type="spellEnd"/>
-                            <w:r>
-                              <w:rPr>
-                                <w:color w:val="000000" w:themeColor="text1"/>
-                                <w:lang w:val="es-ES"/>
-                              </w:rPr>
-                              <w:t xml:space="preserve"> of Metal</w:t>
+                              <w:t>It Ends With Us</w:t>
                             </w:r>
                           </w:p>
                           <w:p>
@@ -5038,7 +5120,7 @@
           </mc:Choice>
           <mc:Fallback>
             <w:pict>
-              <v:rect w14:anchorId="1FA423A4" id="Rectángulo 76" o:spid="_x0000_s1043" style="position:absolute;left:0;text-align:left;margin-left:86.5pt;margin-top:4.5pt;width:159.2pt;height:40.8pt;z-index:251772928;visibility:visible;mso-wrap-style:square;mso-width-percent:0;mso-height-percent:0;mso-wrap-distance-left:9pt;mso-wrap-distance-top:0;mso-wrap-distance-right:9pt;mso-wrap-distance-bottom:0;mso-position-horizontal:absolute;mso-position-horizontal-relative:text;mso-position-vertical:absolute;mso-position-vertical-relative:text;mso-width-percent:0;mso-height-percent:0;mso-width-relative:margin;mso-height-relative:margin;v-text-anchor:middle" o:gfxdata="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" filled="f" strokecolor="black [3213]" strokeweight="1pt">
+              <v:rect w14:anchorId="1FA423A4" id="Rectángulo 76" o:spid="_x0000_s1043" style="position:absolute;left:0;text-align:left;margin-left:86.5pt;margin-top:4.5pt;width:159.2pt;height:40.8pt;z-index:251772928;visibility:visible;mso-wrap-style:square;mso-width-percent:0;mso-height-percent:0;mso-wrap-distance-left:9pt;mso-wrap-distance-top:0;mso-wrap-distance-right:9pt;mso-wrap-distance-bottom:0;mso-position-horizontal:absolute;mso-position-horizontal-relative:text;mso-position-vertical:absolute;mso-position-vertical-relative:text;mso-width-percent:0;mso-height-percent:0;mso-width-relative:margin;mso-height-relative:margin;v-text-anchor:middle" o:gfxdata="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" filled="f" strokecolor="black [3213]" strokeweight="1pt">
                 <v:textbox>
                   <w:txbxContent>
                     <w:p>
@@ -5048,21 +5130,12 @@
                           <w:lang w:val="es-ES"/>
                         </w:rPr>
                       </w:pPr>
-                      <w:proofErr w:type="spellStart"/>
                       <w:r>
                         <w:rPr>
                           <w:color w:val="000000" w:themeColor="text1"/>
                           <w:lang w:val="es-ES"/>
                         </w:rPr>
-                        <w:t>Sound</w:t>
-                      </w:r>
-                      <w:proofErr w:type="spellEnd"/>
-                      <w:r>
-                        <w:rPr>
-                          <w:color w:val="000000" w:themeColor="text1"/>
-                          <w:lang w:val="es-ES"/>
-                        </w:rPr>
-                        <w:t xml:space="preserve"> of Metal</w:t>
+                        <w:t>It Ends With Us</w:t>
                       </w:r>
                     </w:p>
                     <w:p>
@@ -5179,7 +5252,6 @@
           <w:b/>
           <w:lang w:val="es-ES_tradnl"/>
         </w:rPr>
-        <w:lastRenderedPageBreak/>
         <w:t>Requerimientos</w:t>
       </w:r>
     </w:p>
@@ -5196,14 +5268,49 @@
           <w:bCs/>
           <w:lang w:val="es-ES_tradnl"/>
         </w:rPr>
-        <w:t>Teniendo</w:t>
+        <w:t>S</w:t>
       </w:r>
       <w:r>
         <w:rPr>
           <w:bCs/>
           <w:lang w:val="es-ES_tradnl"/>
         </w:rPr>
-        <w:t xml:space="preserve"> en cuenta que las 5 películas son fijas, desarrolle una página que permita votar por las películas.</w:t>
+        <w:t xml:space="preserve">olo se permite votar a usuarios registrados. La página de votación solo debe ser accesible una vez que el usuario haya iniciado sesión (No es necesario </w:t>
+      </w:r>
+      <w:r>
+        <w:rPr>
+          <w:bCs/>
+          <w:lang w:val="es-ES_tradnl"/>
+        </w:rPr>
+        <w:t>una p</w:t>
+      </w:r>
+      <w:r>
+        <w:rPr>
+          <w:bCs/>
+          <w:lang w:val="es-ES_tradnl"/>
+        </w:rPr>
+        <w:t>á</w:t>
+      </w:r>
+      <w:r>
+        <w:rPr>
+          <w:bCs/>
+          <w:lang w:val="es-ES_tradnl"/>
+        </w:rPr>
+        <w:t>gina de registro, puede ingresar los usuarios directamente en el módulo de autenticación de Firebase</w:t>
+      </w:r>
+      <w:r>
+        <w:rPr>
+          <w:bCs/>
+          <w:lang w:val="es-ES_tradnl"/>
+        </w:rPr>
+        <w:t>)</w:t>
+      </w:r>
+      <w:r>
+        <w:rPr>
+          <w:bCs/>
+          <w:lang w:val="es-ES_tradnl"/>
+        </w:rPr>
+        <w:t>.</w:t>
       </w:r>
     </w:p>
     <w:p>
@@ -5228,14 +5335,84 @@
           <w:bCs/>
           <w:lang w:val="es-ES_tradnl"/>
         </w:rPr>
-        <w:t>El resultado de las votaciones debe mostrarse en tiempo real. De modo que, al votar por una película, se puede ver cómo cambia su promedio.</w:t>
+        <w:t>Teniendo</w:t>
       </w:r>
       <w:r>
         <w:rPr>
           <w:bCs/>
           <w:lang w:val="es-ES_tradnl"/>
         </w:rPr>
-        <w:t xml:space="preserve"> Cabe aclarar que al entrar a la página, esta debe mostrar de una vez el estado actual de las votaciones.</w:t>
+        <w:t xml:space="preserve"> en cuenta que l</w:t>
+      </w:r>
+      <w:r>
+        <w:rPr>
+          <w:bCs/>
+          <w:lang w:val="es-ES_tradnl"/>
+        </w:rPr>
+        <w:t>o</w:t>
+      </w:r>
+      <w:r>
+        <w:rPr>
+          <w:bCs/>
+          <w:lang w:val="es-ES_tradnl"/>
+        </w:rPr>
+        <w:t xml:space="preserve">s 5 </w:t>
+      </w:r>
+      <w:r>
+        <w:rPr>
+          <w:bCs/>
+          <w:lang w:val="es-ES_tradnl"/>
+        </w:rPr>
+        <w:t>libro</w:t>
+      </w:r>
+      <w:r>
+        <w:rPr>
+          <w:bCs/>
+          <w:lang w:val="es-ES_tradnl"/>
+        </w:rPr>
+        <w:t>s son fij</w:t>
+      </w:r>
+      <w:r>
+        <w:rPr>
+          <w:bCs/>
+          <w:lang w:val="es-ES_tradnl"/>
+        </w:rPr>
+        <w:t>o</w:t>
+      </w:r>
+      <w:r>
+        <w:rPr>
+          <w:bCs/>
+          <w:lang w:val="es-ES_tradnl"/>
+        </w:rPr>
+        <w:t>s, desarrolle una página que permita votar por l</w:t>
+      </w:r>
+      <w:r>
+        <w:rPr>
+          <w:bCs/>
+          <w:lang w:val="es-ES_tradnl"/>
+        </w:rPr>
+        <w:t>o</w:t>
+      </w:r>
+      <w:r>
+        <w:rPr>
+          <w:bCs/>
+          <w:lang w:val="es-ES_tradnl"/>
+        </w:rPr>
+        <w:t xml:space="preserve">s </w:t>
+      </w:r>
+      <w:r>
+        <w:rPr>
+          <w:bCs/>
+          <w:lang w:val="es-ES_tradnl"/>
+        </w:rPr>
+        <w:t>libro</w:t>
+      </w:r>
+      <w:r>
+        <w:rPr>
+          <w:bCs/>
+          <w:lang w:val="es-ES_tradnl"/>
+        </w:rPr>
+        <w:t>s.</w:t>
       </w:r>
     </w:p>
     <w:p>
@@ -5260,27 +5437,35 @@
           <w:bCs/>
           <w:lang w:val="es-ES_tradnl"/>
         </w:rPr>
-        <w:t xml:space="preserve">Realice un </w:t>
-      </w:r>
-      <w:r>
-        <w:rPr>
-          <w:b/>
-          <w:lang w:val="es-ES_tradnl"/>
-        </w:rPr>
-        <w:t>componente</w:t>
+        <w:t>El resultado de las votaciones debe mostrarse en tiempo real. De modo que, al votar por un</w:t>
       </w:r>
       <w:r>
         <w:rPr>
           <w:bCs/>
           <w:lang w:val="es-ES_tradnl"/>
         </w:rPr>
-        <w:t xml:space="preserve"> para listar cada una de las 5 películas.</w:t>
+        <w:t xml:space="preserve"> libro</w:t>
+      </w:r>
+      <w:r>
+        <w:rPr>
+          <w:bCs/>
+          <w:lang w:val="es-ES_tradnl"/>
+        </w:rPr>
+        <w:t>, se puede ver cómo cambia su promedio.</w:t>
+      </w:r>
+      <w:r>
+        <w:rPr>
+          <w:bCs/>
+          <w:lang w:val="es-ES_tradnl"/>
+        </w:rPr>
+        <w:t xml:space="preserve"> Cabe aclarar que al entrar a la página, esta debe mostrar de una vez el estado actual de las votaciones.</w:t>
       </w:r>
     </w:p>
     <w:p>
       <w:pPr>
         <w:jc w:val="both"/>
         <w:rPr>
+          <w:bCs/>
           <w:lang w:val="es-ES_tradnl"/>
         </w:rPr>
       </w:pPr>
@@ -5289,16 +5474,72 @@
       <w:pPr>
         <w:jc w:val="both"/>
         <w:rPr>
+          <w:bCs/>
+          <w:lang w:val="es-ES_tradnl"/>
+        </w:rPr>
+      </w:pPr>
+      <w:r>
+        <w:rPr>
+          <w:bCs/>
+          <w:lang w:val="es-ES_tradnl"/>
+        </w:rPr>
+        <w:t xml:space="preserve">Realice un </w:t>
+      </w:r>
+      <w:r>
+        <w:rPr>
           <w:b/>
           <w:lang w:val="es-ES_tradnl"/>
         </w:rPr>
-      </w:pPr>
-      <w:r>
-        <w:rPr>
-          <w:b/>
-          <w:lang w:val="es-ES_tradnl"/>
-        </w:rPr>
-        <w:t>Calificación</w:t>
+        <w:t>componente</w:t>
+      </w:r>
+      <w:r>
+        <w:rPr>
+          <w:bCs/>
+          <w:lang w:val="es-ES_tradnl"/>
+        </w:rPr>
+        <w:t xml:space="preserve"> para listar cada un</w:t>
+      </w:r>
+      <w:r>
+        <w:rPr>
+          <w:bCs/>
+          <w:lang w:val="es-ES_tradnl"/>
+        </w:rPr>
+        <w:t>o</w:t>
+      </w:r>
+      <w:r>
+        <w:rPr>
+          <w:bCs/>
+          <w:lang w:val="es-ES_tradnl"/>
+        </w:rPr>
+        <w:t xml:space="preserve"> de l</w:t>
+      </w:r>
+      <w:r>
+        <w:rPr>
+          <w:bCs/>
+          <w:lang w:val="es-ES_tradnl"/>
+        </w:rPr>
+        <w:t>o</w:t>
+      </w:r>
+      <w:r>
+        <w:rPr>
+          <w:bCs/>
+          <w:lang w:val="es-ES_tradnl"/>
+        </w:rPr>
+        <w:t xml:space="preserve">s 5 </w:t>
+      </w:r>
+      <w:r>
+        <w:rPr>
+          <w:bCs/>
+          <w:lang w:val="es-ES_tradnl"/>
+        </w:rPr>
+        <w:t>libro</w:t>
+      </w:r>
+      <w:r>
+        <w:rPr>
+          <w:bCs/>
+          <w:lang w:val="es-ES_tradnl"/>
+        </w:rPr>
+        <w:t>s.</w:t>
       </w:r>
     </w:p>
     <w:p>
@@ -5311,7 +5552,31 @@
     </w:p>
     <w:p>
       <w:pPr>
-        <w:pStyle w:val="Prrafodelista"/>
+        <w:jc w:val="both"/>
+        <w:rPr>
+          <w:b/>
+          <w:lang w:val="es-ES_tradnl"/>
+        </w:rPr>
+      </w:pPr>
+      <w:r>
+        <w:rPr>
+          <w:b/>
+          <w:lang w:val="es-ES_tradnl"/>
+        </w:rPr>
+        <w:t>Calificación</w:t>
+      </w:r>
+    </w:p>
+    <w:p>
+      <w:pPr>
+        <w:jc w:val="both"/>
+        <w:rPr>
+          <w:lang w:val="es-ES_tradnl"/>
+        </w:rPr>
+      </w:pPr>
+    </w:p>
+    <w:p>
+      <w:pPr>
+        <w:pStyle w:val="ListParagraph"/>
         <w:numPr>
           <w:ilvl w:val="0"/>
           <w:numId w:val="20"/>
@@ -5325,13 +5590,13 @@
         <w:rPr>
           <w:lang w:val="es-ES_tradnl"/>
         </w:rPr>
-        <w:t>La página es capaz de enviar datos a la base de datos</w:t>
-      </w:r>
-      <w:r>
-        <w:rPr>
-          <w:lang w:val="es-ES_tradnl"/>
-        </w:rPr>
-        <w:t xml:space="preserve">. </w:t>
+        <w:t xml:space="preserve">La aplicación </w:t>
+      </w:r>
+      <w:r>
+        <w:rPr>
+          <w:lang w:val="es-ES_tradnl"/>
+        </w:rPr>
+        <w:t xml:space="preserve">web </w:t>
       </w:r>
       <w:r>
         <w:rPr>
@@ -5339,12 +5604,40 @@
           <w:bCs/>
           <w:lang w:val="es-ES_tradnl"/>
         </w:rPr>
+        <w:t xml:space="preserve">impide a usuarios no registrados </w:t>
+      </w:r>
+      <w:r>
+        <w:rPr>
+          <w:lang w:val="es-ES_tradnl"/>
+        </w:rPr>
+        <w:t xml:space="preserve">/ </w:t>
+      </w:r>
+      <w:r>
+        <w:rPr>
+          <w:b/>
+          <w:bCs/>
+          <w:lang w:val="es-ES_tradnl"/>
+        </w:rPr>
+        <w:t>permite a usuarios registrados</w:t>
+      </w:r>
+      <w:r>
+        <w:rPr>
+          <w:lang w:val="es-ES_tradnl"/>
+        </w:rPr>
+        <w:t xml:space="preserve"> acceder a la página de votaciones. </w:t>
+      </w:r>
+      <w:r>
+        <w:rPr>
+          <w:b/>
+          <w:bCs/>
+          <w:lang w:val="es-ES_tradnl"/>
+        </w:rPr>
         <w:t>1 punto</w:t>
       </w:r>
     </w:p>
     <w:p>
       <w:pPr>
-        <w:pStyle w:val="Prrafodelista"/>
+        <w:pStyle w:val="ListParagraph"/>
         <w:numPr>
           <w:ilvl w:val="0"/>
           <w:numId w:val="20"/>
@@ -5358,7 +5651,43 @@
         <w:rPr>
           <w:lang w:val="es-ES_tradnl"/>
         </w:rPr>
-        <w:t>La página es capaz de recibir en tiempo real datos de la base de datos</w:t>
+        <w:t xml:space="preserve">La </w:t>
+      </w:r>
+      <w:r>
+        <w:rPr>
+          <w:lang w:val="es-ES_tradnl"/>
+        </w:rPr>
+        <w:t>aplicación</w:t>
+      </w:r>
+      <w:r>
+        <w:rPr>
+          <w:lang w:val="es-ES_tradnl"/>
+        </w:rPr>
+        <w:t xml:space="preserve"> </w:t>
+      </w:r>
+      <w:r>
+        <w:rPr>
+          <w:lang w:val="es-ES_tradnl"/>
+        </w:rPr>
+        <w:t>web</w:t>
+      </w:r>
+      <w:r>
+        <w:rPr>
+          <w:lang w:val="es-ES_tradnl"/>
+        </w:rPr>
+        <w:t xml:space="preserve"> es capaz de enviar </w:t>
+      </w:r>
+      <w:r>
+        <w:rPr>
+          <w:lang w:val="es-ES_tradnl"/>
+        </w:rPr>
+        <w:t>información</w:t>
+      </w:r>
+      <w:r>
+        <w:rPr>
+          <w:lang w:val="es-ES_tradnl"/>
+        </w:rPr>
+        <w:t xml:space="preserve"> a la base de datos</w:t>
       </w:r>
       <w:r>
         <w:rPr>
@@ -5377,7 +5706,7 @@
     </w:p>
     <w:p>
       <w:pPr>
-        <w:pStyle w:val="Prrafodelista"/>
+        <w:pStyle w:val="ListParagraph"/>
         <w:numPr>
           <w:ilvl w:val="0"/>
           <w:numId w:val="20"/>
@@ -5391,13 +5720,37 @@
         <w:rPr>
           <w:lang w:val="es-ES_tradnl"/>
         </w:rPr>
-        <w:t xml:space="preserve">La UI de la página permite </w:t>
-      </w:r>
-      <w:r>
-        <w:rPr>
-          <w:lang w:val="es-ES_tradnl"/>
-        </w:rPr>
-        <w:t xml:space="preserve">mostrar el promedio de las votaciones para cada una de las 5 películas. </w:t>
+        <w:t xml:space="preserve">La </w:t>
+      </w:r>
+      <w:r>
+        <w:rPr>
+          <w:lang w:val="es-ES_tradnl"/>
+        </w:rPr>
+        <w:t>aplicación</w:t>
+      </w:r>
+      <w:r>
+        <w:rPr>
+          <w:lang w:val="es-ES_tradnl"/>
+        </w:rPr>
+        <w:t xml:space="preserve"> </w:t>
+      </w:r>
+      <w:r>
+        <w:rPr>
+          <w:lang w:val="es-ES_tradnl"/>
+        </w:rPr>
+        <w:t xml:space="preserve">web </w:t>
+      </w:r>
+      <w:r>
+        <w:rPr>
+          <w:lang w:val="es-ES_tradnl"/>
+        </w:rPr>
+        <w:t>es capaz de recibir en tiempo real datos de la base de datos</w:t>
+      </w:r>
+      <w:r>
+        <w:rPr>
+          <w:lang w:val="es-ES_tradnl"/>
+        </w:rPr>
+        <w:t xml:space="preserve">. </w:t>
       </w:r>
       <w:r>
         <w:rPr>
@@ -5410,7 +5763,7 @@
     </w:p>
     <w:p>
       <w:pPr>
-        <w:pStyle w:val="Prrafodelista"/>
+        <w:pStyle w:val="ListParagraph"/>
         <w:numPr>
           <w:ilvl w:val="0"/>
           <w:numId w:val="20"/>
@@ -5424,7 +5777,49 @@
         <w:rPr>
           <w:lang w:val="es-ES_tradnl"/>
         </w:rPr>
-        <w:t xml:space="preserve">Desarrollo del componente de película. Cada una de las 5 películas en pantalla es producto de 5 creaciones de objetos del componente de película. </w:t>
+        <w:t xml:space="preserve">La UI de la página permite </w:t>
+      </w:r>
+      <w:r>
+        <w:rPr>
+          <w:lang w:val="es-ES_tradnl"/>
+        </w:rPr>
+        <w:t>mostrar el promedio de las votaciones para cada un</w:t>
+      </w:r>
+      <w:r>
+        <w:rPr>
+          <w:lang w:val="es-ES_tradnl"/>
+        </w:rPr>
+        <w:t>o</w:t>
+      </w:r>
+      <w:r>
+        <w:rPr>
+          <w:lang w:val="es-ES_tradnl"/>
+        </w:rPr>
+        <w:t xml:space="preserve"> de l</w:t>
+      </w:r>
+      <w:r>
+        <w:rPr>
+          <w:lang w:val="es-ES_tradnl"/>
+        </w:rPr>
+        <w:t>o</w:t>
+      </w:r>
+      <w:r>
+        <w:rPr>
+          <w:lang w:val="es-ES_tradnl"/>
+        </w:rPr>
+        <w:t xml:space="preserve">s 5 </w:t>
+      </w:r>
+      <w:r>
+        <w:rPr>
+          <w:lang w:val="es-ES_tradnl"/>
+        </w:rPr>
+        <w:t>libro</w:t>
+      </w:r>
+      <w:r>
+        <w:rPr>
+          <w:lang w:val="es-ES_tradnl"/>
+        </w:rPr>
+        <w:t xml:space="preserve">s. </w:t>
       </w:r>
       <w:r>
         <w:rPr>
@@ -5432,12 +5827,28 @@
           <w:bCs/>
           <w:lang w:val="es-ES_tradnl"/>
         </w:rPr>
-        <w:t>1 punto</w:t>
+        <w:t>0.5</w:t>
+      </w:r>
+      <w:r>
+        <w:rPr>
+          <w:b/>
+          <w:bCs/>
+          <w:lang w:val="es-ES_tradnl"/>
+        </w:rPr>
+        <w:t xml:space="preserve"> punto</w:t>
+      </w:r>
+      <w:r>
+        <w:rPr>
+          <w:b/>
+          <w:bCs/>
+          <w:lang w:val="es-ES_tradnl"/>
+        </w:rPr>
+        <w:t>s</w:t>
       </w:r>
     </w:p>
     <w:p>
       <w:pPr>
-        <w:pStyle w:val="Prrafodelista"/>
+        <w:pStyle w:val="ListParagraph"/>
         <w:numPr>
           <w:ilvl w:val="0"/>
           <w:numId w:val="20"/>
@@ -5451,7 +5862,67 @@
         <w:rPr>
           <w:lang w:val="es-ES_tradnl"/>
         </w:rPr>
-        <w:t xml:space="preserve">La UI del componente debe permitir realizar un voto por la película que representa. </w:t>
+        <w:t xml:space="preserve">Desarrollo del componente de </w:t>
+      </w:r>
+      <w:r>
+        <w:rPr>
+          <w:lang w:val="es-ES_tradnl"/>
+        </w:rPr>
+        <w:t>libro</w:t>
+      </w:r>
+      <w:r>
+        <w:rPr>
+          <w:lang w:val="es-ES_tradnl"/>
+        </w:rPr>
+        <w:t>. Cada un</w:t>
+      </w:r>
+      <w:r>
+        <w:rPr>
+          <w:lang w:val="es-ES_tradnl"/>
+        </w:rPr>
+        <w:t>o</w:t>
+      </w:r>
+      <w:r>
+        <w:rPr>
+          <w:lang w:val="es-ES_tradnl"/>
+        </w:rPr>
+        <w:t xml:space="preserve"> de l</w:t>
+      </w:r>
+      <w:r>
+        <w:rPr>
+          <w:lang w:val="es-ES_tradnl"/>
+        </w:rPr>
+        <w:t>o</w:t>
+      </w:r>
+      <w:r>
+        <w:rPr>
+          <w:lang w:val="es-ES_tradnl"/>
+        </w:rPr>
+        <w:t xml:space="preserve">s 5 </w:t>
+      </w:r>
+      <w:r>
+        <w:rPr>
+          <w:lang w:val="es-ES_tradnl"/>
+        </w:rPr>
+        <w:t>libro</w:t>
+      </w:r>
+      <w:r>
+        <w:rPr>
+          <w:lang w:val="es-ES_tradnl"/>
+        </w:rPr>
+        <w:t xml:space="preserve">s en pantalla es producto de 5 creaciones de objetos del componente de </w:t>
+      </w:r>
+      <w:r>
+        <w:rPr>
+          <w:lang w:val="es-ES_tradnl"/>
+        </w:rPr>
+        <w:t>libro</w:t>
+      </w:r>
+      <w:r>
+        <w:rPr>
+          <w:lang w:val="es-ES_tradnl"/>
+        </w:rPr>
+        <w:t xml:space="preserve">. </w:t>
       </w:r>
       <w:r>
         <w:rPr>
@@ -5459,17 +5930,83 @@
           <w:bCs/>
           <w:lang w:val="es-ES_tradnl"/>
         </w:rPr>
-        <w:t>1 punto</w:t>
+        <w:t>1</w:t>
+      </w:r>
+      <w:r>
+        <w:rPr>
+          <w:b/>
+          <w:bCs/>
+          <w:lang w:val="es-ES_tradnl"/>
+        </w:rPr>
+        <w:t xml:space="preserve"> punto</w:t>
       </w:r>
     </w:p>
     <w:p>
       <w:pPr>
-        <w:pStyle w:val="Prrafodelista"/>
+        <w:pStyle w:val="ListParagraph"/>
+        <w:numPr>
+          <w:ilvl w:val="0"/>
+          <w:numId w:val="20"/>
+        </w:numPr>
         <w:jc w:val="both"/>
         <w:rPr>
           <w:lang w:val="es-ES_tradnl"/>
         </w:rPr>
       </w:pPr>
+      <w:r>
+        <w:rPr>
+          <w:lang w:val="es-ES_tradnl"/>
+        </w:rPr>
+        <w:t xml:space="preserve">La UI del componente debe permitir realizar un voto por </w:t>
+      </w:r>
+      <w:r>
+        <w:rPr>
+          <w:lang w:val="es-ES_tradnl"/>
+        </w:rPr>
+        <w:t>el</w:t>
+      </w:r>
+      <w:r>
+        <w:rPr>
+          <w:lang w:val="es-ES_tradnl"/>
+        </w:rPr>
+        <w:t xml:space="preserve"> </w:t>
+      </w:r>
+      <w:r>
+        <w:rPr>
+          <w:lang w:val="es-ES_tradnl"/>
+        </w:rPr>
+        <w:t>libro</w:t>
+      </w:r>
+      <w:r>
+        <w:rPr>
+          <w:lang w:val="es-ES_tradnl"/>
+        </w:rPr>
+        <w:t xml:space="preserve"> que representa. </w:t>
+      </w:r>
+      <w:r>
+        <w:rPr>
+          <w:b/>
+          <w:bCs/>
+          <w:lang w:val="es-ES_tradnl"/>
+        </w:rPr>
+        <w:t>0.5</w:t>
+      </w:r>
+      <w:r>
+        <w:rPr>
+          <w:b/>
+          <w:bCs/>
+          <w:lang w:val="es-ES_tradnl"/>
+        </w:rPr>
+        <w:t xml:space="preserve"> punto</w:t>
+      </w:r>
+      <w:r>
+        <w:rPr>
+          <w:b/>
+          <w:bCs/>
+          <w:lang w:val="es-ES_tradnl"/>
+        </w:rPr>
+        <w:t>s</w:t>
+      </w:r>
     </w:p>
     <w:p>
       <w:pPr>
@@ -5487,28 +6024,40 @@
           <w:lang w:val="es-ES_tradnl"/>
         </w:rPr>
       </w:pPr>
-      <w:proofErr w:type="spellStart"/>
       <w:r>
         <w:rPr>
           <w:b/>
           <w:lang w:val="es-ES_tradnl"/>
         </w:rPr>
-        <w:t>Bonus</w:t>
-      </w:r>
-      <w:proofErr w:type="spellEnd"/>
+        <w:t>Bon</w:t>
+      </w:r>
+      <w:r>
+        <w:rPr>
+          <w:b/>
+          <w:lang w:val="es-ES_tradnl"/>
+        </w:rPr>
+        <w:t>o</w:t>
+      </w:r>
+      <w:r>
+        <w:rPr>
+          <w:b/>
+          <w:lang w:val="es-ES_tradnl"/>
+        </w:rPr>
+        <w:t>s</w:t>
+      </w:r>
     </w:p>
     <w:p>
       <w:pPr>
         <w:jc w:val="both"/>
         <w:rPr>
-          <w:b/>
+          <w:bCs/>
           <w:lang w:val="es-ES_tradnl"/>
         </w:rPr>
       </w:pPr>
     </w:p>
     <w:p>
       <w:pPr>
-        <w:pStyle w:val="Prrafodelista"/>
+        <w:pStyle w:val="ListParagraph"/>
         <w:numPr>
           <w:ilvl w:val="0"/>
           <w:numId w:val="23"/>
@@ -5524,42 +6073,61 @@
           <w:bCs/>
           <w:lang w:val="es-ES_tradnl"/>
         </w:rPr>
-        <w:t xml:space="preserve">Realice una aplicación en Android que permita mostrar las votaciones de las 5 películas. Elija usted la UI de esta aplicación. </w:t>
+        <w:t xml:space="preserve">En </w:t>
+      </w:r>
+      <w:r>
+        <w:rPr>
+          <w:bCs/>
+          <w:lang w:val="es-ES_tradnl"/>
+        </w:rPr>
+        <w:t xml:space="preserve">la aplicación </w:t>
+      </w:r>
+      <w:r>
+        <w:rPr>
+          <w:bCs/>
+          <w:lang w:val="es-ES_tradnl"/>
+        </w:rPr>
+        <w:t xml:space="preserve">web, </w:t>
+      </w:r>
+      <w:r>
+        <w:rPr>
+          <w:bCs/>
+          <w:lang w:val="es-ES_tradnl"/>
+        </w:rPr>
+        <w:t>se limita</w:t>
+      </w:r>
+      <w:r>
+        <w:rPr>
+          <w:bCs/>
+          <w:lang w:val="es-ES_tradnl"/>
+        </w:rPr>
+        <w:t xml:space="preserve"> los votos</w:t>
+      </w:r>
+      <w:r>
+        <w:rPr>
+          <w:bCs/>
+          <w:lang w:val="es-ES_tradnl"/>
+        </w:rPr>
+        <w:t xml:space="preserve"> de modo que sólo haya 1 voto por correo electrónico. </w:t>
       </w:r>
       <w:r>
         <w:rPr>
           <w:b/>
           <w:lang w:val="es-ES_tradnl"/>
         </w:rPr>
-        <w:t>0,</w:t>
+        <w:t>0,5 puntos</w:t>
       </w:r>
       <w:r>
         <w:rPr>
           <w:b/>
           <w:lang w:val="es-ES_tradnl"/>
         </w:rPr>
-        <w:t>2</w:t>
-      </w:r>
-      <w:r>
-        <w:rPr>
-          <w:b/>
-          <w:lang w:val="es-ES_tradnl"/>
-        </w:rPr>
-        <w:t xml:space="preserve"> puntos</w:t>
+        <w:t>.</w:t>
       </w:r>
     </w:p>
     <w:p>
       <w:pPr>
-        <w:jc w:val="both"/>
-        <w:rPr>
-          <w:bCs/>
-          <w:lang w:val="es-ES_tradnl"/>
-        </w:rPr>
-      </w:pPr>
-    </w:p>
-    <w:p>
-      <w:pPr>
-        <w:pStyle w:val="Prrafodelista"/>
+        <w:pStyle w:val="ListParagraph"/>
         <w:numPr>
           <w:ilvl w:val="0"/>
           <w:numId w:val="23"/>
@@ -5575,155 +6143,182 @@
           <w:bCs/>
           <w:lang w:val="es-ES_tradnl"/>
         </w:rPr>
-        <w:t>En web, u</w:t>
+        <w:t>Realice una aplicación en Android que permita mostrar las votaciones de los 5 libros. Elija usted la UI de esta aplicación</w:t>
       </w:r>
       <w:r>
         <w:rPr>
           <w:bCs/>
           <w:lang w:val="es-ES_tradnl"/>
         </w:rPr>
-        <w:t xml:space="preserve">se </w:t>
-      </w:r>
-      <w:proofErr w:type="spellStart"/>
+        <w:t xml:space="preserve"> (Solo mostrar no votar, no es necesario iniciar sesión)</w:t>
+      </w:r>
       <w:r>
         <w:rPr>
           <w:bCs/>
           <w:lang w:val="es-ES_tradnl"/>
         </w:rPr>
-        <w:t>Auth</w:t>
-      </w:r>
-      <w:proofErr w:type="spellEnd"/>
-      <w:r>
-        <w:rPr>
-          <w:bCs/>
-          <w:lang w:val="es-ES_tradnl"/>
-        </w:rPr>
-        <w:t xml:space="preserve"> para l</w:t>
-      </w:r>
-      <w:r>
-        <w:rPr>
-          <w:bCs/>
-          <w:lang w:val="es-ES_tradnl"/>
-        </w:rPr>
-        <w:t>imit</w:t>
-      </w:r>
-      <w:r>
-        <w:rPr>
-          <w:bCs/>
-          <w:lang w:val="es-ES_tradnl"/>
-        </w:rPr>
-        <w:t>ar</w:t>
-      </w:r>
-      <w:r>
-        <w:rPr>
-          <w:bCs/>
-          <w:lang w:val="es-ES_tradnl"/>
-        </w:rPr>
-        <w:t xml:space="preserve"> los votos</w:t>
-      </w:r>
-      <w:r>
-        <w:rPr>
-          <w:bCs/>
-          <w:lang w:val="es-ES_tradnl"/>
-        </w:rPr>
-        <w:t xml:space="preserve"> de modo que sólo haya 1 voto por correo electrónico. </w:t>
+        <w:t xml:space="preserve">. </w:t>
       </w:r>
       <w:r>
         <w:rPr>
           <w:b/>
           <w:lang w:val="es-ES_tradnl"/>
         </w:rPr>
-        <w:t>0,5 puntos</w:t>
+        <w:t>0,</w:t>
       </w:r>
       <w:r>
         <w:rPr>
           <w:b/>
           <w:lang w:val="es-ES_tradnl"/>
         </w:rPr>
-        <w:t>.</w:t>
+        <w:t>2</w:t>
+      </w:r>
+      <w:r>
+        <w:rPr>
+          <w:b/>
+          <w:lang w:val="es-ES_tradnl"/>
+        </w:rPr>
+        <w:t xml:space="preserve"> puntos</w:t>
       </w:r>
     </w:p>
     <w:p>
       <w:pPr>
-        <w:pStyle w:val="Prrafodelista"/>
-        <w:rPr>
-          <w:b/>
-          <w:lang w:val="es-ES_tradnl"/>
-        </w:rPr>
-      </w:pPr>
-    </w:p>
-    <w:p>
-      <w:pPr>
-        <w:pStyle w:val="Prrafodelista"/>
+        <w:pStyle w:val="ListParagraph"/>
         <w:numPr>
           <w:ilvl w:val="0"/>
           <w:numId w:val="23"/>
         </w:numPr>
         <w:jc w:val="both"/>
         <w:rPr>
+          <w:b/>
+          <w:lang w:val="es-ES_tradnl"/>
+        </w:rPr>
+      </w:pPr>
+      <w:r>
+        <w:rPr>
           <w:bCs/>
           <w:lang w:val="es-ES_tradnl"/>
         </w:rPr>
-      </w:pPr>
+        <w:t>En la</w:t>
+      </w:r>
       <w:r>
         <w:rPr>
           <w:bCs/>
           <w:lang w:val="es-ES_tradnl"/>
         </w:rPr>
-        <w:t xml:space="preserve">Adicional a la aplicación haga una lista intermedia, con </w:t>
-      </w:r>
-      <w:proofErr w:type="spellStart"/>
+        <w:t xml:space="preserve"> aplicación </w:t>
+      </w:r>
       <w:r>
         <w:rPr>
           <w:bCs/>
           <w:lang w:val="es-ES_tradnl"/>
         </w:rPr>
-        <w:t>BaseAdapter</w:t>
-      </w:r>
-      <w:proofErr w:type="spellEnd"/>
+        <w:t>Android</w:t>
+      </w:r>
       <w:r>
         <w:rPr>
           <w:bCs/>
           <w:lang w:val="es-ES_tradnl"/>
         </w:rPr>
-        <w:t xml:space="preserve">, de modo las 5 películas estén listadas como ítems de un </w:t>
-      </w:r>
-      <w:proofErr w:type="spellStart"/>
+        <w:t xml:space="preserve">, </w:t>
+      </w:r>
       <w:r>
         <w:rPr>
           <w:bCs/>
           <w:lang w:val="es-ES_tradnl"/>
         </w:rPr>
-        <w:t>ListView</w:t>
-      </w:r>
-      <w:proofErr w:type="spellEnd"/>
+        <w:t>l</w:t>
+      </w:r>
       <w:r>
         <w:rPr>
           <w:bCs/>
           <w:lang w:val="es-ES_tradnl"/>
         </w:rPr>
-        <w:t xml:space="preserve">. </w:t>
+        <w:t>o</w:t>
+      </w:r>
+      <w:r>
+        <w:rPr>
+          <w:bCs/>
+          <w:lang w:val="es-ES_tradnl"/>
+        </w:rPr>
+        <w:t>s 5 libros est</w:t>
+      </w:r>
+      <w:r>
+        <w:rPr>
+          <w:bCs/>
+          <w:lang w:val="es-ES_tradnl"/>
+        </w:rPr>
+        <w:t>á</w:t>
+      </w:r>
+      <w:r>
+        <w:rPr>
+          <w:bCs/>
+          <w:lang w:val="es-ES_tradnl"/>
+        </w:rPr>
+        <w:t>n listad</w:t>
+      </w:r>
+      <w:r>
+        <w:rPr>
+          <w:bCs/>
+          <w:lang w:val="es-ES_tradnl"/>
+        </w:rPr>
+        <w:t>o</w:t>
+      </w:r>
+      <w:r>
+        <w:rPr>
+          <w:bCs/>
+          <w:lang w:val="es-ES_tradnl"/>
+        </w:rPr>
+        <w:t>s como ítems de un ListView</w:t>
+      </w:r>
+      <w:r>
+        <w:rPr>
+          <w:bCs/>
+          <w:lang w:val="es-ES_tradnl"/>
+        </w:rPr>
+        <w:t xml:space="preserve"> </w:t>
+      </w:r>
+      <w:r>
+        <w:rPr>
+          <w:bCs/>
+          <w:lang w:val="es-ES_tradnl"/>
+        </w:rPr>
+        <w:t xml:space="preserve">con </w:t>
+      </w:r>
+      <w:r>
+        <w:rPr>
+          <w:bCs/>
+          <w:lang w:val="es-ES_tradnl"/>
+        </w:rPr>
+        <w:t>un Custom</w:t>
+      </w:r>
+      <w:r>
+        <w:rPr>
+          <w:bCs/>
+          <w:lang w:val="es-ES_tradnl"/>
+        </w:rPr>
+        <w:t xml:space="preserve">Adapter, de modo. </w:t>
       </w:r>
       <w:r>
         <w:rPr>
           <w:b/>
           <w:lang w:val="es-ES_tradnl"/>
         </w:rPr>
-        <w:t>2</w:t>
+        <w:t>1</w:t>
       </w:r>
       <w:r>
         <w:rPr>
           <w:b/>
           <w:lang w:val="es-ES_tradnl"/>
         </w:rPr>
-        <w:t xml:space="preserve"> punto</w:t>
+        <w:t xml:space="preserve"> punto completo para </w:t>
       </w:r>
       <w:r>
         <w:rPr>
           <w:b/>
           <w:lang w:val="es-ES_tradnl"/>
         </w:rPr>
-        <w:t>s completos para el QUIZ 2</w:t>
+        <w:t>su nota más baja en el curso</w:t>
       </w:r>
       <w:r>
         <w:rPr>
@@ -5737,18 +6332,69 @@
           <w:bCs/>
           <w:lang w:val="es-ES_tradnl"/>
         </w:rPr>
-        <w:t xml:space="preserve"> NOTA: Estos puntos no son transferibles para otras evaluaciones.</w:t>
+        <w:t xml:space="preserve"> </w:t>
+      </w:r>
+      <w:r>
+        <w:rPr>
+          <w:b/>
+          <w:lang w:val="es-ES_tradnl"/>
+        </w:rPr>
+        <w:t xml:space="preserve">NOTA: </w:t>
+      </w:r>
+      <w:r>
+        <w:rPr>
+          <w:b/>
+          <w:lang w:val="es-ES_tradnl"/>
+        </w:rPr>
+        <w:t>Aplica sólo para Parciales y qui</w:t>
+      </w:r>
+      <w:r>
+        <w:rPr>
+          <w:b/>
+          <w:lang w:val="es-ES_tradnl"/>
+        </w:rPr>
+        <w:t>c</w:t>
+      </w:r>
+      <w:r>
+        <w:rPr>
+          <w:b/>
+          <w:lang w:val="es-ES_tradnl"/>
+        </w:rPr>
+        <w:t>es</w:t>
+      </w:r>
+      <w:r>
+        <w:rPr>
+          <w:bCs/>
+          <w:lang w:val="es-ES_tradnl"/>
+        </w:rPr>
+        <w:t>.</w:t>
       </w:r>
     </w:p>
     <w:p>
       <w:pPr>
-        <w:pStyle w:val="Prrafodelista"/>
+        <w:pStyle w:val="ListParagraph"/>
         <w:jc w:val="both"/>
         <w:rPr>
           <w:b/>
           <w:lang w:val="es-ES_tradnl"/>
         </w:rPr>
       </w:pPr>
+    </w:p>
+    <w:p>
+      <w:pPr>
+        <w:jc w:val="both"/>
+        <w:rPr>
+          <w:b/>
+          <w:lang w:val="es-ES_tradnl"/>
+        </w:rPr>
+      </w:pPr>
+      <w:r>
+        <w:rPr>
+          <w:b/>
+          <w:lang w:val="es-ES_tradnl"/>
+        </w:rPr>
+        <w:t>Fecha de entrega: miércoles 1 de diciembre de 2021 a las 23:59</w:t>
+      </w:r>
     </w:p>
     <w:sectPr>
       <w:headerReference w:type="default" r:id="rId8"/>
@@ -5762,7 +6408,7 @@
 </file>
 
 <file path=word/endnotes.xml><?xml version="1.0" encoding="utf-8"?>
-<w:endnotes xmlns:wpc="http://schemas.microsoft.com/office/word/2010/wordprocessingCanvas" xmlns:cx="http://schemas.microsoft.com/office/drawing/2014/chartex" xmlns:cx1="http://schemas.microsoft.com/office/drawing/2015/9/8/chartex" xmlns:cx2="http://schemas.microsoft.com/office/drawing/2015/10/21/chartex" xmlns:cx3="http://schemas.microsoft.com/office/drawing/2016/5/9/chartex" xmlns:cx4="http://schemas.microsoft.com/office/drawing/2016/5/10/chartex" xmlns:cx5="http://schemas.microsoft.com/office/drawing/2016/5/11/chartex" xmlns:cx6="http://schemas.microsoft.com/office/drawing/2016/5/12/chartex" xmlns:cx7="http://schemas.microsoft.com/office/drawing/2016/5/13/chartex" xmlns:cx8="http://schemas.microsoft.com/office/drawing/2016/5/14/chartex" xmlns:mc="http://schemas.openxmlformats.org/markup-compatibility/2006" xmlns:aink="http://schemas.microsoft.com/office/drawing/2016/ink" xmlns:am3d="http://schemas.microsoft.com/office/drawing/2017/model3d" xmlns:o="urn:schemas-microsoft-com:office:office" xmlns:r="http://schemas.openxmlformats.org/officeDocument/2006/relationships" xmlns:m="http://schemas.openxmlformats.org/officeDocument/2006/math" xmlns:v="urn:schemas-microsoft-com:vml" xmlns:wp14="http://schemas.microsoft.com/office/word/2010/wordprocessingDrawing" xmlns:wp="http://schemas.openxmlformats.org/drawingml/2006/wordprocessingDrawing" xmlns:w10="urn:schemas-microsoft-com:office:word" xmlns:w="http://schemas.openxmlformats.org/wordprocessingml/2006/main" xmlns:w14="http://schemas.microsoft.com/office/word/2010/wordml" xmlns:w15="http://schemas.microsoft.com/office/word/2012/wordml" xmlns:w16cex="http://schemas.microsoft.com/office/word/2018/wordml/cex" xmlns:w16cid="http://schemas.microsoft.com/office/word/2016/wordml/cid" xmlns:w16="http://schemas.microsoft.com/office/word/2018/wordml" xmlns:w16se="http://schemas.microsoft.com/office/word/2015/wordml/symex" xmlns:wpg="http://schemas.microsoft.com/office/word/2010/wordprocessingGroup" xmlns:wpi="http://schemas.microsoft.com/office/word/2010/wordprocessingInk" xmlns:wne="http://schemas.microsoft.com/office/word/2006/wordml" xmlns:wps="http://schemas.microsoft.com/office/word/2010/wordprocessingShape" mc:Ignorable="w14 w15 w16se w16cid w16 w16cex wp14">
+<w:endnotes xmlns:wpc="http://schemas.microsoft.com/office/word/2010/wordprocessingCanvas" xmlns:cx="http://schemas.microsoft.com/office/drawing/2014/chartex" xmlns:cx1="http://schemas.microsoft.com/office/drawing/2015/9/8/chartex" xmlns:cx2="http://schemas.microsoft.com/office/drawing/2015/10/21/chartex" xmlns:cx3="http://schemas.microsoft.com/office/drawing/2016/5/9/chartex" xmlns:cx4="http://schemas.microsoft.com/office/drawing/2016/5/10/chartex" xmlns:cx5="http://schemas.microsoft.com/office/drawing/2016/5/11/chartex" xmlns:cx6="http://schemas.microsoft.com/office/drawing/2016/5/12/chartex" xmlns:cx7="http://schemas.microsoft.com/office/drawing/2016/5/13/chartex" xmlns:cx8="http://schemas.microsoft.com/office/drawing/2016/5/14/chartex" xmlns:mc="http://schemas.openxmlformats.org/markup-compatibility/2006" xmlns:aink="http://schemas.microsoft.com/office/drawing/2016/ink" xmlns:am3d="http://schemas.microsoft.com/office/drawing/2017/model3d" xmlns:o="urn:schemas-microsoft-com:office:office" xmlns:r="http://schemas.openxmlformats.org/officeDocument/2006/relationships" xmlns:m="http://schemas.openxmlformats.org/officeDocument/2006/math" xmlns:v="urn:schemas-microsoft-com:vml" xmlns:wp14="http://schemas.microsoft.com/office/word/2010/wordprocessingDrawing" xmlns:wp="http://schemas.openxmlformats.org/drawingml/2006/wordprocessingDrawing" xmlns:w10="urn:schemas-microsoft-com:office:word" xmlns:w="http://schemas.openxmlformats.org/wordprocessingml/2006/main" xmlns:w14="http://schemas.microsoft.com/office/word/2010/wordml" xmlns:w15="http://schemas.microsoft.com/office/word/2012/wordml" xmlns:w16cex="http://schemas.microsoft.com/office/word/2018/wordml/cex" xmlns:w16cid="http://schemas.microsoft.com/office/word/2016/wordml/cid" xmlns:w16="http://schemas.microsoft.com/office/word/2018/wordml" xmlns:w16sdtdh="http://schemas.microsoft.com/office/word/2020/wordml/sdtdatahash" xmlns:w16se="http://schemas.microsoft.com/office/word/2015/wordml/symex" xmlns:wpg="http://schemas.microsoft.com/office/word/2010/wordprocessingGroup" xmlns:wpi="http://schemas.microsoft.com/office/word/2010/wordprocessingInk" xmlns:wne="http://schemas.microsoft.com/office/word/2006/wordml" xmlns:wps="http://schemas.microsoft.com/office/word/2010/wordprocessingShape" mc:Ignorable="w14 w15 w16se w16cid w16 w16cex w16sdtdh wp14">
   <w:endnote w:type="separator" w:id="-1">
     <w:p>
       <w:r>
@@ -5781,7 +6427,7 @@
 </file>
 
 <file path=word/footnotes.xml><?xml version="1.0" encoding="utf-8"?>
-<w:footnotes xmlns:wpc="http://schemas.microsoft.com/office/word/2010/wordprocessingCanvas" xmlns:cx="http://schemas.microsoft.com/office/drawing/2014/chartex" xmlns:cx1="http://schemas.microsoft.com/office/drawing/2015/9/8/chartex" xmlns:cx2="http://schemas.microsoft.com/office/drawing/2015/10/21/chartex" xmlns:cx3="http://schemas.microsoft.com/office/drawing/2016/5/9/chartex" xmlns:cx4="http://schemas.microsoft.com/office/drawing/2016/5/10/chartex" xmlns:cx5="http://schemas.microsoft.com/office/drawing/2016/5/11/chartex" xmlns:cx6="http://schemas.microsoft.com/office/drawing/2016/5/12/chartex" xmlns:cx7="http://schemas.microsoft.com/office/drawing/2016/5/13/chartex" xmlns:cx8="http://schemas.microsoft.com/office/drawing/2016/5/14/chartex" xmlns:mc="http://schemas.openxmlformats.org/markup-compatibility/2006" xmlns:aink="http://schemas.microsoft.com/office/drawing/2016/ink" xmlns:am3d="http://schemas.microsoft.com/office/drawing/2017/model3d" xmlns:o="urn:schemas-microsoft-com:office:office" xmlns:r="http://schemas.openxmlformats.org/officeDocument/2006/relationships" xmlns:m="http://schemas.openxmlformats.org/officeDocument/2006/math" xmlns:v="urn:schemas-microsoft-com:vml" xmlns:wp14="http://schemas.microsoft.com/office/word/2010/wordprocessingDrawing" xmlns:wp="http://schemas.openxmlformats.org/drawingml/2006/wordprocessingDrawing" xmlns:w10="urn:schemas-microsoft-com:office:word" xmlns:w="http://schemas.openxmlformats.org/wordprocessingml/2006/main" xmlns:w14="http://schemas.microsoft.com/office/word/2010/wordml" xmlns:w15="http://schemas.microsoft.com/office/word/2012/wordml" xmlns:w16cex="http://schemas.microsoft.com/office/word/2018/wordml/cex" xmlns:w16cid="http://schemas.microsoft.com/office/word/2016/wordml/cid" xmlns:w16="http://schemas.microsoft.com/office/word/2018/wordml" xmlns:w16se="http://schemas.microsoft.com/office/word/2015/wordml/symex" xmlns:wpg="http://schemas.microsoft.com/office/word/2010/wordprocessingGroup" xmlns:wpi="http://schemas.microsoft.com/office/word/2010/wordprocessingInk" xmlns:wne="http://schemas.microsoft.com/office/word/2006/wordml" xmlns:wps="http://schemas.microsoft.com/office/word/2010/wordprocessingShape" mc:Ignorable="w14 w15 w16se w16cid w16 w16cex wp14">
+<w:footnotes xmlns:wpc="http://schemas.microsoft.com/office/word/2010/wordprocessingCanvas" xmlns:cx="http://schemas.microsoft.com/office/drawing/2014/chartex" xmlns:cx1="http://schemas.microsoft.com/office/drawing/2015/9/8/chartex" xmlns:cx2="http://schemas.microsoft.com/office/drawing/2015/10/21/chartex" xmlns:cx3="http://schemas.microsoft.com/office/drawing/2016/5/9/chartex" xmlns:cx4="http://schemas.microsoft.com/office/drawing/2016/5/10/chartex" xmlns:cx5="http://schemas.microsoft.com/office/drawing/2016/5/11/chartex" xmlns:cx6="http://schemas.microsoft.com/office/drawing/2016/5/12/chartex" xmlns:cx7="http://schemas.microsoft.com/office/drawing/2016/5/13/chartex" xmlns:cx8="http://schemas.microsoft.com/office/drawing/2016/5/14/chartex" xmlns:mc="http://schemas.openxmlformats.org/markup-compatibility/2006" xmlns:aink="http://schemas.microsoft.com/office/drawing/2016/ink" xmlns:am3d="http://schemas.microsoft.com/office/drawing/2017/model3d" xmlns:o="urn:schemas-microsoft-com:office:office" xmlns:r="http://schemas.openxmlformats.org/officeDocument/2006/relationships" xmlns:m="http://schemas.openxmlformats.org/officeDocument/2006/math" xmlns:v="urn:schemas-microsoft-com:vml" xmlns:wp14="http://schemas.microsoft.com/office/word/2010/wordprocessingDrawing" xmlns:wp="http://schemas.openxmlformats.org/drawingml/2006/wordprocessingDrawing" xmlns:w10="urn:schemas-microsoft-com:office:word" xmlns:w="http://schemas.openxmlformats.org/wordprocessingml/2006/main" xmlns:w14="http://schemas.microsoft.com/office/word/2010/wordml" xmlns:w15="http://schemas.microsoft.com/office/word/2012/wordml" xmlns:w16cex="http://schemas.microsoft.com/office/word/2018/wordml/cex" xmlns:w16cid="http://schemas.microsoft.com/office/word/2016/wordml/cid" xmlns:w16="http://schemas.microsoft.com/office/word/2018/wordml" xmlns:w16sdtdh="http://schemas.microsoft.com/office/word/2020/wordml/sdtdatahash" xmlns:w16se="http://schemas.microsoft.com/office/word/2015/wordml/symex" xmlns:wpg="http://schemas.microsoft.com/office/word/2010/wordprocessingGroup" xmlns:wpi="http://schemas.microsoft.com/office/word/2010/wordprocessingInk" xmlns:wne="http://schemas.microsoft.com/office/word/2006/wordml" xmlns:wps="http://schemas.microsoft.com/office/word/2010/wordprocessingShape" mc:Ignorable="w14 w15 w16se w16cid w16 w16cex w16sdtdh wp14">
   <w:footnote w:type="separator" w:id="-1">
     <w:p>
       <w:r>
@@ -5800,7 +6446,7 @@
 </file>
 
 <file path=word/header1.xml><?xml version="1.0" encoding="utf-8"?>
-<w:hdr xmlns:wpc="http://schemas.microsoft.com/office/word/2010/wordprocessingCanvas" xmlns:cx="http://schemas.microsoft.com/office/drawing/2014/chartex" xmlns:cx1="http://schemas.microsoft.com/office/drawing/2015/9/8/chartex" xmlns:cx2="http://schemas.microsoft.com/office/drawing/2015/10/21/chartex" xmlns:cx3="http://schemas.microsoft.com/office/drawing/2016/5/9/chartex" xmlns:cx4="http://schemas.microsoft.com/office/drawing/2016/5/10/chartex" xmlns:cx5="http://schemas.microsoft.com/office/drawing/2016/5/11/chartex" xmlns:cx6="http://schemas.microsoft.com/office/drawing/2016/5/12/chartex" xmlns:cx7="http://schemas.microsoft.com/office/drawing/2016/5/13/chartex" xmlns:cx8="http://schemas.microsoft.com/office/drawing/2016/5/14/chartex" xmlns:mc="http://schemas.openxmlformats.org/markup-compatibility/2006" xmlns:aink="http://schemas.microsoft.com/office/drawing/2016/ink" xmlns:am3d="http://schemas.microsoft.com/office/drawing/2017/model3d" xmlns:o="urn:schemas-microsoft-com:office:office" xmlns:r="http://schemas.openxmlformats.org/officeDocument/2006/relationships" xmlns:m="http://schemas.openxmlformats.org/officeDocument/2006/math" xmlns:v="urn:schemas-microsoft-com:vml" xmlns:wp14="http://schemas.microsoft.com/office/word/2010/wordprocessingDrawing" xmlns:wp="http://schemas.openxmlformats.org/drawingml/2006/wordprocessingDrawing" xmlns:w10="urn:schemas-microsoft-com:office:word" xmlns:w="http://schemas.openxmlformats.org/wordprocessingml/2006/main" xmlns:w14="http://schemas.microsoft.com/office/word/2010/wordml" xmlns:w15="http://schemas.microsoft.com/office/word/2012/wordml" xmlns:w16cex="http://schemas.microsoft.com/office/word/2018/wordml/cex" xmlns:w16cid="http://schemas.microsoft.com/office/word/2016/wordml/cid" xmlns:w16="http://schemas.microsoft.com/office/word/2018/wordml" xmlns:w16se="http://schemas.microsoft.com/office/word/2015/wordml/symex" xmlns:wpg="http://schemas.microsoft.com/office/word/2010/wordprocessingGroup" xmlns:wpi="http://schemas.microsoft.com/office/word/2010/wordprocessingInk" xmlns:wne="http://schemas.microsoft.com/office/word/2006/wordml" xmlns:wps="http://schemas.microsoft.com/office/word/2010/wordprocessingShape" mc:Ignorable="w14 w15 w16se w16cid w16 w16cex wp14">
+<w:hdr xmlns:wpc="http://schemas.microsoft.com/office/word/2010/wordprocessingCanvas" xmlns:cx="http://schemas.microsoft.com/office/drawing/2014/chartex" xmlns:cx1="http://schemas.microsoft.com/office/drawing/2015/9/8/chartex" xmlns:cx2="http://schemas.microsoft.com/office/drawing/2015/10/21/chartex" xmlns:cx3="http://schemas.microsoft.com/office/drawing/2016/5/9/chartex" xmlns:cx4="http://schemas.microsoft.com/office/drawing/2016/5/10/chartex" xmlns:cx5="http://schemas.microsoft.com/office/drawing/2016/5/11/chartex" xmlns:cx6="http://schemas.microsoft.com/office/drawing/2016/5/12/chartex" xmlns:cx7="http://schemas.microsoft.com/office/drawing/2016/5/13/chartex" xmlns:cx8="http://schemas.microsoft.com/office/drawing/2016/5/14/chartex" xmlns:mc="http://schemas.openxmlformats.org/markup-compatibility/2006" xmlns:aink="http://schemas.microsoft.com/office/drawing/2016/ink" xmlns:am3d="http://schemas.microsoft.com/office/drawing/2017/model3d" xmlns:o="urn:schemas-microsoft-com:office:office" xmlns:r="http://schemas.openxmlformats.org/officeDocument/2006/relationships" xmlns:m="http://schemas.openxmlformats.org/officeDocument/2006/math" xmlns:v="urn:schemas-microsoft-com:vml" xmlns:wp14="http://schemas.microsoft.com/office/word/2010/wordprocessingDrawing" xmlns:wp="http://schemas.openxmlformats.org/drawingml/2006/wordprocessingDrawing" xmlns:w10="urn:schemas-microsoft-com:office:word" xmlns:w="http://schemas.openxmlformats.org/wordprocessingml/2006/main" xmlns:w14="http://schemas.microsoft.com/office/word/2010/wordml" xmlns:w15="http://schemas.microsoft.com/office/word/2012/wordml" xmlns:w16cex="http://schemas.microsoft.com/office/word/2018/wordml/cex" xmlns:w16cid="http://schemas.microsoft.com/office/word/2016/wordml/cid" xmlns:w16="http://schemas.microsoft.com/office/word/2018/wordml" xmlns:w16sdtdh="http://schemas.microsoft.com/office/word/2020/wordml/sdtdatahash" xmlns:w16se="http://schemas.microsoft.com/office/word/2015/wordml/symex" xmlns:wpg="http://schemas.microsoft.com/office/word/2010/wordprocessingGroup" xmlns:wpi="http://schemas.microsoft.com/office/word/2010/wordprocessingInk" xmlns:wne="http://schemas.microsoft.com/office/word/2006/wordml" xmlns:wps="http://schemas.microsoft.com/office/word/2010/wordprocessingShape" mc:Ignorable="w14 w15 w16se w16cid w16 w16cex w16sdtdh wp14">
   <w:p>
     <w:pPr>
       <w:rPr>
@@ -5918,7 +6564,7 @@
   </w:p>
   <w:p>
     <w:pPr>
-      <w:pStyle w:val="Encabezado"/>
+      <w:pStyle w:val="Header"/>
       <w:rPr>
         <w:lang w:val="es-CO"/>
       </w:rPr>
@@ -5928,7 +6574,7 @@
 </file>
 
 <file path=word/numbering.xml><?xml version="1.0" encoding="utf-8"?>
-<w:numbering xmlns:wpc="http://schemas.microsoft.com/office/word/2010/wordprocessingCanvas" xmlns:cx="http://schemas.microsoft.com/office/drawing/2014/chartex" xmlns:cx1="http://schemas.microsoft.com/office/drawing/2015/9/8/chartex" xmlns:cx2="http://schemas.microsoft.com/office/drawing/2015/10/21/chartex" xmlns:cx3="http://schemas.microsoft.com/office/drawing/2016/5/9/chartex" xmlns:cx4="http://schemas.microsoft.com/office/drawing/2016/5/10/chartex" xmlns:cx5="http://schemas.microsoft.com/office/drawing/2016/5/11/chartex" xmlns:cx6="http://schemas.microsoft.com/office/drawing/2016/5/12/chartex" xmlns:cx7="http://schemas.microsoft.com/office/drawing/2016/5/13/chartex" xmlns:cx8="http://schemas.microsoft.com/office/drawing/2016/5/14/chartex" xmlns:mc="http://schemas.openxmlformats.org/markup-compatibility/2006" xmlns:aink="http://schemas.microsoft.com/office/drawing/2016/ink" xmlns:am3d="http://schemas.microsoft.com/office/drawing/2017/model3d" xmlns:o="urn:schemas-microsoft-com:office:office" xmlns:r="http://schemas.openxmlformats.org/officeDocument/2006/relationships" xmlns:m="http://schemas.openxmlformats.org/officeDocument/2006/math" xmlns:v="urn:schemas-microsoft-com:vml" xmlns:wp14="http://schemas.microsoft.com/office/word/2010/wordprocessingDrawing" xmlns:wp="http://schemas.openxmlformats.org/drawingml/2006/wordprocessingDrawing" xmlns:w10="urn:schemas-microsoft-com:office:word" xmlns:w="http://schemas.openxmlformats.org/wordprocessingml/2006/main" xmlns:w14="http://schemas.microsoft.com/office/word/2010/wordml" xmlns:w15="http://schemas.microsoft.com/office/word/2012/wordml" xmlns:w16cex="http://schemas.microsoft.com/office/word/2018/wordml/cex" xmlns:w16cid="http://schemas.microsoft.com/office/word/2016/wordml/cid" xmlns:w16="http://schemas.microsoft.com/office/word/2018/wordml" xmlns:w16se="http://schemas.microsoft.com/office/word/2015/wordml/symex" xmlns:wpg="http://schemas.microsoft.com/office/word/2010/wordprocessingGroup" xmlns:wpi="http://schemas.microsoft.com/office/word/2010/wordprocessingInk" xmlns:wne="http://schemas.microsoft.com/office/word/2006/wordml" xmlns:wps="http://schemas.microsoft.com/office/word/2010/wordprocessingShape" mc:Ignorable="w14 w15 w16se w16cid w16 w16cex wp14">
+<w:numbering xmlns:wpc="http://schemas.microsoft.com/office/word/2010/wordprocessingCanvas" xmlns:cx="http://schemas.microsoft.com/office/drawing/2014/chartex" xmlns:cx1="http://schemas.microsoft.com/office/drawing/2015/9/8/chartex" xmlns:cx2="http://schemas.microsoft.com/office/drawing/2015/10/21/chartex" xmlns:cx3="http://schemas.microsoft.com/office/drawing/2016/5/9/chartex" xmlns:cx4="http://schemas.microsoft.com/office/drawing/2016/5/10/chartex" xmlns:cx5="http://schemas.microsoft.com/office/drawing/2016/5/11/chartex" xmlns:cx6="http://schemas.microsoft.com/office/drawing/2016/5/12/chartex" xmlns:cx7="http://schemas.microsoft.com/office/drawing/2016/5/13/chartex" xmlns:cx8="http://schemas.microsoft.com/office/drawing/2016/5/14/chartex" xmlns:mc="http://schemas.openxmlformats.org/markup-compatibility/2006" xmlns:aink="http://schemas.microsoft.com/office/drawing/2016/ink" xmlns:am3d="http://schemas.microsoft.com/office/drawing/2017/model3d" xmlns:o="urn:schemas-microsoft-com:office:office" xmlns:r="http://schemas.openxmlformats.org/officeDocument/2006/relationships" xmlns:m="http://schemas.openxmlformats.org/officeDocument/2006/math" xmlns:v="urn:schemas-microsoft-com:vml" xmlns:wp14="http://schemas.microsoft.com/office/word/2010/wordprocessingDrawing" xmlns:wp="http://schemas.openxmlformats.org/drawingml/2006/wordprocessingDrawing" xmlns:w10="urn:schemas-microsoft-com:office:word" xmlns:w="http://schemas.openxmlformats.org/wordprocessingml/2006/main" xmlns:w14="http://schemas.microsoft.com/office/word/2010/wordml" xmlns:w15="http://schemas.microsoft.com/office/word/2012/wordml" xmlns:w16cex="http://schemas.microsoft.com/office/word/2018/wordml/cex" xmlns:w16cid="http://schemas.microsoft.com/office/word/2016/wordml/cid" xmlns:w16="http://schemas.microsoft.com/office/word/2018/wordml" xmlns:w16sdtdh="http://schemas.microsoft.com/office/word/2020/wordml/sdtdatahash" xmlns:w16se="http://schemas.microsoft.com/office/word/2015/wordml/symex" xmlns:wpg="http://schemas.microsoft.com/office/word/2010/wordprocessingGroup" xmlns:wpi="http://schemas.microsoft.com/office/word/2010/wordprocessingInk" xmlns:wne="http://schemas.microsoft.com/office/word/2006/wordml" xmlns:wps="http://schemas.microsoft.com/office/word/2010/wordprocessingShape" mc:Ignorable="w14 w15 w16se w16cid w16 w16cex w16sdtdh wp14">
   <w:abstractNum w:abstractNumId="0" w15:restartNumberingAfterBreak="0">
     <w:nsid w:val="02C5003D"/>
     <w:multiLevelType w:val="hybridMultilevel"/>
@@ -8190,7 +8836,7 @@
 </file>
 
 <file path=word/styles.xml><?xml version="1.0" encoding="utf-8"?>
-<w:styles xmlns:mc="http://schemas.openxmlformats.org/markup-compatibility/2006" xmlns:r="http://schemas.openxmlformats.org/officeDocument/2006/relationships" xmlns:w="http://schemas.openxmlformats.org/wordprocessingml/2006/main" xmlns:w14="http://schemas.microsoft.com/office/word/2010/wordml" xmlns:w15="http://schemas.microsoft.com/office/word/2012/wordml" xmlns:w16cex="http://schemas.microsoft.com/office/word/2018/wordml/cex" xmlns:w16cid="http://schemas.microsoft.com/office/word/2016/wordml/cid" xmlns:w16="http://schemas.microsoft.com/office/word/2018/wordml" xmlns:w16se="http://schemas.microsoft.com/office/word/2015/wordml/symex" mc:Ignorable="w14 w15 w16se w16cid w16 w16cex">
+<w:styles xmlns:mc="http://schemas.openxmlformats.org/markup-compatibility/2006" xmlns:r="http://schemas.openxmlformats.org/officeDocument/2006/relationships" xmlns:w="http://schemas.openxmlformats.org/wordprocessingml/2006/main" xmlns:w14="http://schemas.microsoft.com/office/word/2010/wordml" xmlns:w15="http://schemas.microsoft.com/office/word/2012/wordml" xmlns:w16cex="http://schemas.microsoft.com/office/word/2018/wordml/cex" xmlns:w16cid="http://schemas.microsoft.com/office/word/2016/wordml/cid" xmlns:w16="http://schemas.microsoft.com/office/word/2018/wordml" xmlns:w16sdtdh="http://schemas.microsoft.com/office/word/2020/wordml/sdtdatahash" xmlns:w16se="http://schemas.microsoft.com/office/word/2015/wordml/symex" mc:Ignorable="w14 w15 w16se w16cid w16 w16cex w16sdtdh">
   <w:docDefaults>
     <w:rPrDefault>
       <w:rPr>
@@ -8584,13 +9230,12 @@
     <w:name w:val="Normal"/>
     <w:qFormat/>
   </w:style>
-  <w:style w:type="character" w:default="1" w:styleId="Fuentedeprrafopredeter">
+  <w:style w:type="character" w:default="1" w:styleId="DefaultParagraphFont">
     <w:name w:val="Default Paragraph Font"/>
     <w:uiPriority w:val="1"/>
-    <w:semiHidden/>
     <w:unhideWhenUsed/>
   </w:style>
-  <w:style w:type="table" w:default="1" w:styleId="Tablanormal">
+  <w:style w:type="table" w:default="1" w:styleId="TableNormal">
     <w:name w:val="Normal Table"/>
     <w:uiPriority w:val="99"/>
     <w:semiHidden/>
@@ -8605,13 +9250,13 @@
       </w:tblCellMar>
     </w:tblPr>
   </w:style>
-  <w:style w:type="numbering" w:default="1" w:styleId="Sinlista">
+  <w:style w:type="numbering" w:default="1" w:styleId="NoList">
     <w:name w:val="No List"/>
     <w:uiPriority w:val="99"/>
     <w:semiHidden/>
     <w:unhideWhenUsed/>
   </w:style>
-  <w:style w:type="paragraph" w:styleId="Prrafodelista">
+  <w:style w:type="paragraph" w:styleId="ListParagraph">
     <w:name w:val="List Paragraph"/>
     <w:basedOn w:val="Normal"/>
     <w:uiPriority w:val="34"/>
@@ -8622,9 +9267,9 @@
       <w:contextualSpacing/>
     </w:pPr>
   </w:style>
-  <w:style w:type="table" w:styleId="Tablaconcuadrcula">
+  <w:style w:type="table" w:styleId="TableGrid">
     <w:name w:val="Table Grid"/>
-    <w:basedOn w:val="Tablanormal"/>
+    <w:basedOn w:val="TableNormal"/>
     <w:uiPriority w:val="39"/>
     <w:rsid w:val="00267ADE"/>
     <w:tblPr>
@@ -8638,10 +9283,10 @@
       </w:tblBorders>
     </w:tblPr>
   </w:style>
-  <w:style w:type="paragraph" w:styleId="Encabezado">
+  <w:style w:type="paragraph" w:styleId="Header">
     <w:name w:val="header"/>
     <w:basedOn w:val="Normal"/>
-    <w:link w:val="EncabezadoCar"/>
+    <w:link w:val="HeaderChar"/>
     <w:uiPriority w:val="99"/>
     <w:unhideWhenUsed/>
     <w:rsid w:val="00100F0A"/>
@@ -8652,17 +9297,17 @@
       </w:tabs>
     </w:pPr>
   </w:style>
-  <w:style w:type="character" w:customStyle="1" w:styleId="EncabezadoCar">
-    <w:name w:val="Encabezado Car"/>
-    <w:basedOn w:val="Fuentedeprrafopredeter"/>
-    <w:link w:val="Encabezado"/>
+  <w:style w:type="character" w:customStyle="1" w:styleId="HeaderChar">
+    <w:name w:val="Header Char"/>
+    <w:basedOn w:val="DefaultParagraphFont"/>
+    <w:link w:val="Header"/>
     <w:uiPriority w:val="99"/>
     <w:rsid w:val="00100F0A"/>
   </w:style>
-  <w:style w:type="paragraph" w:styleId="Piedepgina">
+  <w:style w:type="paragraph" w:styleId="Footer">
     <w:name w:val="footer"/>
     <w:basedOn w:val="Normal"/>
-    <w:link w:val="PiedepginaCar"/>
+    <w:link w:val="FooterChar"/>
     <w:uiPriority w:val="99"/>
     <w:unhideWhenUsed/>
     <w:rsid w:val="00100F0A"/>
@@ -8673,16 +9318,16 @@
       </w:tabs>
     </w:pPr>
   </w:style>
-  <w:style w:type="character" w:customStyle="1" w:styleId="PiedepginaCar">
-    <w:name w:val="Pie de página Car"/>
-    <w:basedOn w:val="Fuentedeprrafopredeter"/>
-    <w:link w:val="Piedepgina"/>
+  <w:style w:type="character" w:customStyle="1" w:styleId="FooterChar">
+    <w:name w:val="Footer Char"/>
+    <w:basedOn w:val="DefaultParagraphFont"/>
+    <w:link w:val="Footer"/>
     <w:uiPriority w:val="99"/>
     <w:rsid w:val="00100F0A"/>
   </w:style>
   <w:style w:type="character" w:customStyle="1" w:styleId="acopre">
     <w:name w:val="acopre"/>
-    <w:basedOn w:val="Fuentedeprrafopredeter"/>
+    <w:basedOn w:val="DefaultParagraphFont"/>
     <w:rsid w:val="00B56E7F"/>
   </w:style>
 </w:styles>

</xml_diff>